<commit_message>
Cập nhật ghi file ChitietHoaDon.txt
</commit_message>
<xml_diff>
--- a/PhanTichVaThietKe.docx
+++ b/PhanTichVaThietKe.docx
@@ -278,8 +278,6 @@
       <w:r>
         <w:t>, VAT</w:t>
       </w:r>
-      <w:bookmarkStart w:id="0" w:name="_GoBack"/>
-      <w:bookmarkEnd w:id="0"/>
     </w:p>
     <w:p>
       <w:pPr>
@@ -931,19 +929,7 @@
         <w:ind w:firstLine="720"/>
       </w:pPr>
       <w:r>
-        <w:t>HD01, 0</w:t>
-      </w:r>
-      <w:r>
-        <w:t>2</w:t>
-      </w:r>
-      <w:r>
-        <w:t xml:space="preserve">, </w:t>
-      </w:r>
-      <w:r>
-        <w:t>45, 8</w:t>
-      </w:r>
-      <w:r>
-        <w:t>00</w:t>
+        <w:t>HD01, 02, 45, 800</w:t>
       </w:r>
       <w:r>
         <w:tab/>
@@ -954,13 +940,7 @@
         <w:ind w:firstLine="720"/>
       </w:pPr>
       <w:r>
-        <w:t>HD01, 0</w:t>
-      </w:r>
-      <w:r>
-        <w:t>3</w:t>
-      </w:r>
-      <w:r>
-        <w:t>, 50, 1000</w:t>
+        <w:t>HD01, 03, 50, 1000</w:t>
       </w:r>
     </w:p>
     <w:p>
@@ -968,13 +948,7 @@
         <w:ind w:firstLine="720"/>
       </w:pPr>
       <w:r>
-        <w:t>HD01, 0</w:t>
-      </w:r>
-      <w:r>
-        <w:t>4</w:t>
-      </w:r>
-      <w:r>
-        <w:t>, 45, 800</w:t>
+        <w:t>HD01, 04, 45, 800</w:t>
       </w:r>
     </w:p>
     <w:p>
@@ -982,13 +956,7 @@
         <w:ind w:firstLine="720"/>
       </w:pPr>
       <w:r>
-        <w:t>HD0</w:t>
-      </w:r>
-      <w:r>
-        <w:t>2</w:t>
-      </w:r>
-      <w:r>
-        <w:t>, 01, 50, 1000</w:t>
+        <w:t>HD02, 01, 50, 1000</w:t>
       </w:r>
     </w:p>
     <w:p>
@@ -1274,13 +1242,7 @@
         </mc:AlternateContent>
       </w:r>
       <w:r>
-        <w:t>HD0</w:t>
-      </w:r>
-      <w:r>
-        <w:t>2</w:t>
-      </w:r>
-      <w:r>
-        <w:t>, 02, 45, 800</w:t>
+        <w:t>HD02, 02, 45, 800</w:t>
       </w:r>
     </w:p>
     <w:p>
@@ -1299,7 +1261,150 @@
     <w:p>
       <w:pPr>
         <w:ind w:firstLine="720"/>
-      </w:pPr>
+        <w:rPr>
+          <w:b/>
+        </w:rPr>
+      </w:pPr>
+      <w:r>
+        <w:rPr>
+          <w:b/>
+        </w:rPr>
+        <w:t>Lập/Tạo Hóa đơn, liên kết vơi Vât Tư (Cây tìm kiếm nhị phân);</w:t>
+      </w:r>
+    </w:p>
+    <w:p>
+      <w:pPr>
+        <w:ind w:left="720" w:firstLine="720"/>
+        <w:rPr>
+          <w:b/>
+        </w:rPr>
+      </w:pPr>
+      <w:r>
+        <w:rPr>
+          <w:b/>
+        </w:rPr>
+        <w:t>Liệt kê ds các vật tư (LNR):</w:t>
+      </w:r>
+      <w:r>
+        <w:rPr>
+          <w:b/>
+        </w:rPr>
+        <w:t xml:space="preserve"> </w:t>
+      </w:r>
+    </w:p>
+    <w:p>
+      <w:pPr>
+        <w:pStyle w:val="ListParagraph"/>
+        <w:numPr>
+          <w:ilvl w:val="0"/>
+          <w:numId w:val="1"/>
+        </w:numPr>
+      </w:pPr>
+      <w:r>
+        <w:t>đọc tệp, nạp lên cây tìm;</w:t>
+      </w:r>
+    </w:p>
+    <w:p>
+      <w:pPr>
+        <w:pStyle w:val="ListParagraph"/>
+        <w:numPr>
+          <w:ilvl w:val="0"/>
+          <w:numId w:val="1"/>
+        </w:numPr>
+      </w:pPr>
+      <w:r>
+        <w:lastRenderedPageBreak/>
+        <w:t>Hiển thị ra màn hình</w:t>
+      </w:r>
+    </w:p>
+    <w:p>
+      <w:pPr>
+        <w:ind w:left="720" w:firstLine="720"/>
+      </w:pPr>
+      <w:r>
+        <w:t>Chi tiết hóa đơn</w:t>
+      </w:r>
+    </w:p>
+    <w:p>
+      <w:pPr>
+        <w:ind w:left="1440" w:firstLine="720"/>
+      </w:pPr>
+      <w:r>
+        <w:t>Nhập mã vật tư -&gt; Tìm trên cây, mã vậ</w:t>
+      </w:r>
+      <w:r>
+        <w:t>t tư đó trên cây ở bước 1</w:t>
+      </w:r>
+    </w:p>
+    <w:p>
+      <w:pPr>
+        <w:ind w:firstLine="720"/>
+      </w:pPr>
+      <w:r>
+        <w:tab/>
+      </w:r>
+      <w:r>
+        <w:tab/>
+        <w:t>Nếu không tìm thấy thì báo lỗi; thống báo người dùng nhập lại;</w:t>
+      </w:r>
+      <w:r>
+        <w:tab/>
+      </w:r>
+    </w:p>
+    <w:p>
+      <w:pPr>
+        <w:ind w:left="1440" w:firstLine="720"/>
+      </w:pPr>
+      <w:r>
+        <w:t xml:space="preserve">Nếu có thì xét </w:t>
+      </w:r>
+    </w:p>
+    <w:p>
+      <w:pPr>
+        <w:ind w:left="2160" w:firstLine="720"/>
+      </w:pPr>
+      <w:r>
+        <w:t>nếu loại chứng từ X: giảm số lượng vật t</w:t>
+      </w:r>
+      <w:r>
+        <w:t>ư</w:t>
+      </w:r>
+      <w:r>
+        <w:t xml:space="preserve"> </w:t>
+      </w:r>
+    </w:p>
+    <w:p>
+      <w:pPr>
+        <w:ind w:left="2160" w:firstLine="720"/>
+      </w:pPr>
+      <w:r>
+        <w:t>ngược lại nếu loại chứng từ N, thì tăng số lượng vậ</w:t>
+      </w:r>
+      <w:r>
+        <w:t>t tư trên cây</w:t>
+      </w:r>
+    </w:p>
+    <w:p>
+      <w:pPr>
+        <w:ind w:left="1440" w:firstLine="720"/>
+      </w:pPr>
+      <w:r>
+        <w:t>3)</w:t>
+      </w:r>
+      <w:bookmarkStart w:id="0" w:name="_GoBack"/>
+      <w:bookmarkEnd w:id="0"/>
+      <w:r>
+        <w:t>Ghi cây Tìm kiếm lại vào tệp VatTu.txt;</w:t>
+      </w:r>
+    </w:p>
+    <w:p>
+      <w:pPr>
+        <w:ind w:firstLine="720"/>
+      </w:pPr>
+      <w:r>
+        <w:tab/>
+        <w:t>hd.taoDanhSach(manv);</w:t>
+      </w:r>
     </w:p>
     <w:p>
       <w:pPr>
@@ -1314,6 +1419,103 @@
     </w:sectPr>
   </w:body>
 </w:document>
+</file>
+
+<file path=word/numbering.xml><?xml version="1.0" encoding="utf-8"?>
+<w:numbering xmlns:wpc="http://schemas.microsoft.com/office/word/2010/wordprocessingCanvas" xmlns:cx="http://schemas.microsoft.com/office/drawing/2014/chartex" xmlns:mc="http://schemas.openxmlformats.org/markup-compatibility/2006" xmlns:o="urn:schemas-microsoft-com:office:office" xmlns:r="http://schemas.openxmlformats.org/officeDocument/2006/relationships" xmlns:m="http://schemas.openxmlformats.org/officeDocument/2006/math" xmlns:v="urn:schemas-microsoft-com:vml" xmlns:wp14="http://schemas.microsoft.com/office/word/2010/wordprocessingDrawing" xmlns:wp="http://schemas.openxmlformats.org/drawingml/2006/wordprocessingDrawing" xmlns:w10="urn:schemas-microsoft-com:office:word" xmlns:w="http://schemas.openxmlformats.org/wordprocessingml/2006/main" xmlns:w14="http://schemas.microsoft.com/office/word/2010/wordml" xmlns:w15="http://schemas.microsoft.com/office/word/2012/wordml" xmlns:w16se="http://schemas.microsoft.com/office/word/2015/wordml/symex" xmlns:wpg="http://schemas.microsoft.com/office/word/2010/wordprocessingGroup" xmlns:wpi="http://schemas.microsoft.com/office/word/2010/wordprocessingInk" xmlns:wne="http://schemas.microsoft.com/office/word/2006/wordml" xmlns:wps="http://schemas.microsoft.com/office/word/2010/wordprocessingShape" mc:Ignorable="w14 w15 w16se wp14">
+  <w:abstractNum w:abstractNumId="0" w15:restartNumberingAfterBreak="0">
+    <w:nsid w:val="17095C66"/>
+    <w:multiLevelType w:val="hybridMultilevel"/>
+    <w:tmpl w:val="9A0E86C2"/>
+    <w:lvl w:ilvl="0" w:tplc="F03CCB1C">
+      <w:start w:val="1"/>
+      <w:numFmt w:val="decimal"/>
+      <w:lvlText w:val="%1)"/>
+      <w:lvlJc w:val="left"/>
+      <w:pPr>
+        <w:ind w:left="2520" w:hanging="360"/>
+      </w:pPr>
+      <w:rPr>
+        <w:rFonts w:hint="default"/>
+      </w:rPr>
+    </w:lvl>
+    <w:lvl w:ilvl="1" w:tplc="04090019" w:tentative="1">
+      <w:start w:val="1"/>
+      <w:numFmt w:val="lowerLetter"/>
+      <w:lvlText w:val="%2."/>
+      <w:lvlJc w:val="left"/>
+      <w:pPr>
+        <w:ind w:left="3240" w:hanging="360"/>
+      </w:pPr>
+    </w:lvl>
+    <w:lvl w:ilvl="2" w:tplc="0409001B" w:tentative="1">
+      <w:start w:val="1"/>
+      <w:numFmt w:val="lowerRoman"/>
+      <w:lvlText w:val="%3."/>
+      <w:lvlJc w:val="right"/>
+      <w:pPr>
+        <w:ind w:left="3960" w:hanging="180"/>
+      </w:pPr>
+    </w:lvl>
+    <w:lvl w:ilvl="3" w:tplc="0409000F" w:tentative="1">
+      <w:start w:val="1"/>
+      <w:numFmt w:val="decimal"/>
+      <w:lvlText w:val="%4."/>
+      <w:lvlJc w:val="left"/>
+      <w:pPr>
+        <w:ind w:left="4680" w:hanging="360"/>
+      </w:pPr>
+    </w:lvl>
+    <w:lvl w:ilvl="4" w:tplc="04090019" w:tentative="1">
+      <w:start w:val="1"/>
+      <w:numFmt w:val="lowerLetter"/>
+      <w:lvlText w:val="%5."/>
+      <w:lvlJc w:val="left"/>
+      <w:pPr>
+        <w:ind w:left="5400" w:hanging="360"/>
+      </w:pPr>
+    </w:lvl>
+    <w:lvl w:ilvl="5" w:tplc="0409001B" w:tentative="1">
+      <w:start w:val="1"/>
+      <w:numFmt w:val="lowerRoman"/>
+      <w:lvlText w:val="%6."/>
+      <w:lvlJc w:val="right"/>
+      <w:pPr>
+        <w:ind w:left="6120" w:hanging="180"/>
+      </w:pPr>
+    </w:lvl>
+    <w:lvl w:ilvl="6" w:tplc="0409000F" w:tentative="1">
+      <w:start w:val="1"/>
+      <w:numFmt w:val="decimal"/>
+      <w:lvlText w:val="%7."/>
+      <w:lvlJc w:val="left"/>
+      <w:pPr>
+        <w:ind w:left="6840" w:hanging="360"/>
+      </w:pPr>
+    </w:lvl>
+    <w:lvl w:ilvl="7" w:tplc="04090019" w:tentative="1">
+      <w:start w:val="1"/>
+      <w:numFmt w:val="lowerLetter"/>
+      <w:lvlText w:val="%8."/>
+      <w:lvlJc w:val="left"/>
+      <w:pPr>
+        <w:ind w:left="7560" w:hanging="360"/>
+      </w:pPr>
+    </w:lvl>
+    <w:lvl w:ilvl="8" w:tplc="0409001B" w:tentative="1">
+      <w:start w:val="1"/>
+      <w:numFmt w:val="lowerRoman"/>
+      <w:lvlText w:val="%9."/>
+      <w:lvlJc w:val="right"/>
+      <w:pPr>
+        <w:ind w:left="8280" w:hanging="180"/>
+      </w:pPr>
+    </w:lvl>
+  </w:abstractNum>
+  <w:num w:numId="1">
+    <w:abstractNumId w:val="0"/>
+  </w:num>
+</w:numbering>
 </file>
 
 <file path=word/styles.xml><?xml version="1.0" encoding="utf-8"?>
@@ -1737,6 +1939,17 @@
     <w:semiHidden/>
     <w:unhideWhenUsed/>
   </w:style>
+  <w:style w:type="paragraph" w:styleId="ListParagraph">
+    <w:name w:val="List Paragraph"/>
+    <w:basedOn w:val="Normal"/>
+    <w:uiPriority w:val="34"/>
+    <w:qFormat/>
+    <w:rsid w:val="009F6162"/>
+    <w:pPr>
+      <w:ind w:left="720"/>
+      <w:contextualSpacing/>
+    </w:pPr>
+  </w:style>
 </w:styles>
 </file>
 

</xml_diff>

<commit_message>
phân tích câu f
</commit_message>
<xml_diff>
--- a/PhanTichVaThietKe.docx
+++ b/PhanTichVaThietKe.docx
@@ -4,109 +4,818 @@
   <w:body>
     <w:p>
       <w:pPr>
-        <w:rPr>
-          <w:b/>
-        </w:rPr>
-      </w:pPr>
-      <w:r>
-        <w:rPr>
-          <w:b/>
+        <w:spacing w:before="120"/>
+        <w:ind w:left="360"/>
+        <w:rPr>
+          <w:rFonts w:ascii="Times New Roman" w:hAnsi="Times New Roman" w:cs="Times New Roman"/>
+          <w:color w:val="FF0000"/>
+          <w:sz w:val="28"/>
+          <w:szCs w:val="28"/>
+        </w:rPr>
+      </w:pPr>
+      <w:r>
+        <w:rPr>
+          <w:rFonts w:ascii="Times New Roman" w:hAnsi="Times New Roman" w:cs="Times New Roman"/>
+          <w:color w:val="FF0000"/>
+          <w:sz w:val="28"/>
+          <w:szCs w:val="28"/>
+        </w:rPr>
+        <w:t xml:space="preserve">Cau </w:t>
+      </w:r>
+      <w:r>
+        <w:rPr>
+          <w:rFonts w:ascii="Times New Roman" w:hAnsi="Times New Roman" w:cs="Times New Roman"/>
+          <w:color w:val="FF0000"/>
+          <w:sz w:val="28"/>
+          <w:szCs w:val="28"/>
+        </w:rPr>
+        <w:t>f/ In hóa đơn : In hóa đơn dựa vào số hóa đơn do ta nhập vào. Kết xuất:</w:t>
+      </w:r>
+    </w:p>
+    <w:p>
+      <w:pPr>
+        <w:spacing w:before="120"/>
+        <w:ind w:left="360"/>
+        <w:rPr>
+          <w:rFonts w:ascii="Times New Roman" w:hAnsi="Times New Roman" w:cs="Times New Roman"/>
+          <w:b/>
+          <w:color w:val="70AD47" w:themeColor="accent6"/>
+          <w:sz w:val="28"/>
+          <w:szCs w:val="28"/>
+        </w:rPr>
+      </w:pPr>
+      <w:r>
+        <w:rPr>
+          <w:rFonts w:ascii="Times New Roman" w:hAnsi="Times New Roman" w:cs="Times New Roman"/>
+          <w:sz w:val="28"/>
+          <w:szCs w:val="28"/>
+        </w:rPr>
+        <w:t xml:space="preserve">Ngay , </w:t>
+      </w:r>
+      <w:r>
+        <w:rPr>
+          <w:rFonts w:ascii="Times New Roman" w:hAnsi="Times New Roman" w:cs="Times New Roman"/>
+          <w:b/>
+          <w:sz w:val="28"/>
+          <w:szCs w:val="28"/>
+        </w:rPr>
+        <w:t>Ho ten</w:t>
+      </w:r>
+      <w:r>
+        <w:rPr>
+          <w:rFonts w:ascii="Times New Roman" w:hAnsi="Times New Roman" w:cs="Times New Roman"/>
+          <w:sz w:val="28"/>
+          <w:szCs w:val="28"/>
+        </w:rPr>
+        <w:t xml:space="preserve"> , Loai , </w:t>
+      </w:r>
+      <w:r>
+        <w:rPr>
+          <w:rFonts w:ascii="Times New Roman" w:hAnsi="Times New Roman" w:cs="Times New Roman"/>
+          <w:b/>
+          <w:color w:val="5B9BD5" w:themeColor="accent1"/>
+          <w:sz w:val="28"/>
+          <w:szCs w:val="28"/>
+        </w:rPr>
+        <w:t>tenvt</w:t>
+      </w:r>
+      <w:r>
+        <w:rPr>
+          <w:rFonts w:ascii="Times New Roman" w:hAnsi="Times New Roman" w:cs="Times New Roman"/>
+          <w:color w:val="5B9BD5" w:themeColor="accent1"/>
+          <w:sz w:val="28"/>
+          <w:szCs w:val="28"/>
+        </w:rPr>
+        <w:t xml:space="preserve"> </w:t>
+      </w:r>
+      <w:r>
+        <w:rPr>
+          <w:rFonts w:ascii="Times New Roman" w:hAnsi="Times New Roman" w:cs="Times New Roman"/>
+          <w:sz w:val="28"/>
+          <w:szCs w:val="28"/>
+        </w:rPr>
+        <w:t xml:space="preserve">, </w:t>
+      </w:r>
+      <w:r>
+        <w:rPr>
+          <w:rFonts w:ascii="Times New Roman" w:hAnsi="Times New Roman" w:cs="Times New Roman"/>
+          <w:b/>
+          <w:color w:val="70AD47" w:themeColor="accent6"/>
+          <w:sz w:val="28"/>
+          <w:szCs w:val="28"/>
+        </w:rPr>
+        <w:t>soluong, dongia , trigia</w:t>
+      </w:r>
+    </w:p>
+    <w:p>
+      <w:pPr>
+        <w:spacing w:before="120"/>
+        <w:ind w:left="360"/>
+        <w:rPr>
+          <w:rFonts w:ascii="Times New Roman" w:hAnsi="Times New Roman" w:cs="Times New Roman"/>
+          <w:sz w:val="28"/>
+          <w:szCs w:val="28"/>
+        </w:rPr>
+      </w:pPr>
+      <w:r>
+        <w:rPr>
+          <w:rFonts w:ascii="Times New Roman" w:hAnsi="Times New Roman" w:cs="Times New Roman"/>
+          <w:sz w:val="28"/>
+          <w:szCs w:val="28"/>
+        </w:rPr>
+        <w:t xml:space="preserve">Tong tri gia HD : </w:t>
+      </w:r>
+    </w:p>
+    <w:p>
+      <w:pPr>
+        <w:rPr>
+          <w:rFonts w:ascii="Times New Roman" w:hAnsi="Times New Roman" w:cs="Times New Roman"/>
+          <w:sz w:val="28"/>
+          <w:szCs w:val="28"/>
+        </w:rPr>
+      </w:pPr>
+      <w:r>
+        <w:rPr>
+          <w:rFonts w:ascii="Times New Roman" w:hAnsi="Times New Roman" w:cs="Times New Roman"/>
+          <w:b/>
+          <w:sz w:val="28"/>
+          <w:szCs w:val="28"/>
+        </w:rPr>
+        <w:t>Bước 1:</w:t>
+      </w:r>
+      <w:r>
+        <w:rPr>
+          <w:rFonts w:ascii="Times New Roman" w:hAnsi="Times New Roman" w:cs="Times New Roman"/>
+          <w:sz w:val="28"/>
+          <w:szCs w:val="28"/>
+        </w:rPr>
+        <w:t xml:space="preserve"> Đọc file </w:t>
+      </w:r>
+      <w:r>
+        <w:rPr>
+          <w:rFonts w:ascii="Times New Roman" w:hAnsi="Times New Roman" w:cs="Times New Roman"/>
+          <w:b/>
+          <w:sz w:val="28"/>
+          <w:szCs w:val="28"/>
+        </w:rPr>
+        <w:t>HoaDon.txt</w:t>
+      </w:r>
+      <w:r>
+        <w:rPr>
+          <w:rFonts w:ascii="Times New Roman" w:hAnsi="Times New Roman" w:cs="Times New Roman"/>
+          <w:sz w:val="28"/>
+          <w:szCs w:val="28"/>
+        </w:rPr>
+        <w:t xml:space="preserve"> nạp vào Danh sách hóa đơn </w:t>
+      </w:r>
+      <w:r>
+        <w:rPr>
+          <w:rFonts w:ascii="Times New Roman" w:hAnsi="Times New Roman" w:cs="Times New Roman"/>
+          <w:sz w:val="28"/>
+          <w:szCs w:val="28"/>
+        </w:rPr>
+        <w:t>DSHoaDon</w:t>
+      </w:r>
+    </w:p>
+    <w:p>
+      <w:pPr>
+        <w:rPr>
+          <w:rFonts w:ascii="Times New Roman" w:hAnsi="Times New Roman" w:cs="Times New Roman"/>
+          <w:sz w:val="28"/>
+          <w:szCs w:val="28"/>
+        </w:rPr>
+      </w:pPr>
+      <w:r>
+        <w:rPr>
+          <w:rFonts w:ascii="Times New Roman" w:hAnsi="Times New Roman" w:cs="Times New Roman"/>
+          <w:b/>
+          <w:sz w:val="28"/>
+          <w:szCs w:val="28"/>
+        </w:rPr>
+        <w:t>Bước 2:</w:t>
+      </w:r>
+      <w:r>
+        <w:rPr>
+          <w:rFonts w:ascii="Times New Roman" w:hAnsi="Times New Roman" w:cs="Times New Roman"/>
+          <w:sz w:val="28"/>
+          <w:szCs w:val="28"/>
+        </w:rPr>
+        <w:t xml:space="preserve"> Nhập vào số hóa đơn x và tìm x trong DSHoaDon</w:t>
+      </w:r>
+    </w:p>
+    <w:p>
+      <w:pPr>
+        <w:rPr>
+          <w:rFonts w:ascii="Times New Roman" w:hAnsi="Times New Roman" w:cs="Times New Roman"/>
+          <w:sz w:val="28"/>
+          <w:szCs w:val="28"/>
+        </w:rPr>
+      </w:pPr>
+      <w:r>
+        <w:rPr>
+          <w:rFonts w:ascii="Times New Roman" w:hAnsi="Times New Roman" w:cs="Times New Roman"/>
+          <w:sz w:val="28"/>
+          <w:szCs w:val="28"/>
+        </w:rPr>
+        <w:tab/>
+        <w:t>Nếu không gặp thì thông báo không tồn tại</w:t>
+      </w:r>
+    </w:p>
+    <w:p>
+      <w:pPr>
+        <w:rPr>
+          <w:rFonts w:ascii="Times New Roman" w:hAnsi="Times New Roman" w:cs="Times New Roman"/>
+          <w:sz w:val="28"/>
+          <w:szCs w:val="28"/>
+        </w:rPr>
+      </w:pPr>
+      <w:r>
+        <w:rPr>
+          <w:rFonts w:ascii="Times New Roman" w:hAnsi="Times New Roman" w:cs="Times New Roman"/>
+          <w:sz w:val="28"/>
+          <w:szCs w:val="28"/>
+        </w:rPr>
+        <w:tab/>
+        <w:t>Ngược lại thực hiện việc sau:</w:t>
+      </w:r>
+    </w:p>
+    <w:p>
+      <w:pPr>
+        <w:rPr>
+          <w:rFonts w:ascii="Times New Roman" w:hAnsi="Times New Roman" w:cs="Times New Roman"/>
+          <w:sz w:val="28"/>
+          <w:szCs w:val="28"/>
+        </w:rPr>
+      </w:pPr>
+      <w:r>
+        <w:rPr>
+          <w:rFonts w:ascii="Times New Roman" w:hAnsi="Times New Roman" w:cs="Times New Roman"/>
+          <w:sz w:val="28"/>
+          <w:szCs w:val="28"/>
+        </w:rPr>
+        <w:tab/>
+      </w:r>
+      <w:r>
+        <w:rPr>
+          <w:rFonts w:ascii="Times New Roman" w:hAnsi="Times New Roman" w:cs="Times New Roman"/>
+          <w:b/>
+          <w:sz w:val="28"/>
+          <w:szCs w:val="28"/>
+        </w:rPr>
+        <w:t>Bước 2.1:</w:t>
+      </w:r>
+      <w:r>
+        <w:rPr>
+          <w:rFonts w:ascii="Times New Roman" w:hAnsi="Times New Roman" w:cs="Times New Roman"/>
+          <w:sz w:val="28"/>
+          <w:szCs w:val="28"/>
+        </w:rPr>
+        <w:t xml:space="preserve"> Liên kết </w:t>
+      </w:r>
+      <w:r>
+        <w:rPr>
+          <w:rFonts w:ascii="Times New Roman" w:hAnsi="Times New Roman" w:cs="Times New Roman"/>
+          <w:b/>
+          <w:sz w:val="28"/>
+          <w:szCs w:val="28"/>
+        </w:rPr>
+        <w:t>HoaDon.txt</w:t>
+      </w:r>
+      <w:r>
+        <w:rPr>
+          <w:rFonts w:ascii="Times New Roman" w:hAnsi="Times New Roman" w:cs="Times New Roman"/>
+          <w:sz w:val="28"/>
+          <w:szCs w:val="28"/>
+        </w:rPr>
+        <w:t xml:space="preserve"> </w:t>
+      </w:r>
+      <w:r>
+        <w:rPr>
+          <w:rFonts w:ascii="Times New Roman" w:hAnsi="Times New Roman" w:cs="Times New Roman"/>
+          <w:sz w:val="28"/>
+          <w:szCs w:val="28"/>
+        </w:rPr>
+        <w:t xml:space="preserve">với file </w:t>
+      </w:r>
+      <w:r>
+        <w:rPr>
+          <w:rFonts w:ascii="Times New Roman" w:hAnsi="Times New Roman" w:cs="Times New Roman"/>
+          <w:b/>
+          <w:sz w:val="28"/>
+          <w:szCs w:val="28"/>
+        </w:rPr>
+        <w:t>NhanVien</w:t>
+      </w:r>
+      <w:r>
+        <w:rPr>
+          <w:rFonts w:ascii="Times New Roman" w:hAnsi="Times New Roman" w:cs="Times New Roman"/>
+          <w:sz w:val="28"/>
+          <w:szCs w:val="28"/>
+        </w:rPr>
+        <w:t>.txt (dựa vào mã nhân viên trong file HoaDon.txt) để lấy tên nhân viên;</w:t>
+      </w:r>
+    </w:p>
+    <w:p>
+      <w:pPr>
+        <w:spacing w:before="120"/>
+        <w:ind w:left="360"/>
+        <w:rPr>
+          <w:rFonts w:ascii="Times New Roman" w:hAnsi="Times New Roman" w:cs="Times New Roman"/>
+          <w:b/>
+          <w:sz w:val="28"/>
+          <w:szCs w:val="28"/>
+        </w:rPr>
+      </w:pPr>
+      <w:r>
+        <w:rPr>
+          <w:rFonts w:ascii="Times New Roman" w:hAnsi="Times New Roman" w:cs="Times New Roman"/>
+          <w:sz w:val="28"/>
+          <w:szCs w:val="28"/>
+        </w:rPr>
+        <w:tab/>
+      </w:r>
+      <w:r>
+        <w:rPr>
+          <w:rFonts w:ascii="Times New Roman" w:hAnsi="Times New Roman" w:cs="Times New Roman"/>
+          <w:b/>
+          <w:sz w:val="28"/>
+          <w:szCs w:val="28"/>
+        </w:rPr>
+        <w:t>Bước 2.2:</w:t>
+      </w:r>
+      <w:r>
+        <w:rPr>
+          <w:rFonts w:ascii="Times New Roman" w:hAnsi="Times New Roman" w:cs="Times New Roman"/>
+          <w:sz w:val="28"/>
+          <w:szCs w:val="28"/>
+        </w:rPr>
+        <w:t xml:space="preserve"> Liên kết </w:t>
+      </w:r>
+      <w:r>
+        <w:rPr>
+          <w:rFonts w:ascii="Times New Roman" w:hAnsi="Times New Roman" w:cs="Times New Roman"/>
+          <w:b/>
+          <w:sz w:val="28"/>
+          <w:szCs w:val="28"/>
+        </w:rPr>
+        <w:t>HoaDon.txt</w:t>
+      </w:r>
+      <w:r>
+        <w:rPr>
+          <w:rFonts w:ascii="Times New Roman" w:hAnsi="Times New Roman" w:cs="Times New Roman"/>
+          <w:sz w:val="28"/>
+          <w:szCs w:val="28"/>
+        </w:rPr>
+        <w:t xml:space="preserve"> </w:t>
+      </w:r>
+      <w:r>
+        <w:rPr>
+          <w:rFonts w:ascii="Times New Roman" w:hAnsi="Times New Roman" w:cs="Times New Roman"/>
+          <w:sz w:val="28"/>
+          <w:szCs w:val="28"/>
+        </w:rPr>
+        <w:t xml:space="preserve">với file </w:t>
+      </w:r>
+      <w:r>
+        <w:rPr>
+          <w:rFonts w:ascii="Times New Roman" w:hAnsi="Times New Roman" w:cs="Times New Roman"/>
+          <w:b/>
+          <w:sz w:val="28"/>
+          <w:szCs w:val="28"/>
+        </w:rPr>
+        <w:t>ChiTietHoaDon</w:t>
+      </w:r>
+      <w:r>
+        <w:rPr>
+          <w:rFonts w:ascii="Times New Roman" w:hAnsi="Times New Roman" w:cs="Times New Roman"/>
+          <w:sz w:val="28"/>
+          <w:szCs w:val="28"/>
+        </w:rPr>
+        <w:t>.txt</w:t>
+      </w:r>
+      <w:r>
+        <w:rPr>
+          <w:rFonts w:ascii="Times New Roman" w:hAnsi="Times New Roman" w:cs="Times New Roman"/>
+          <w:sz w:val="28"/>
+          <w:szCs w:val="28"/>
+        </w:rPr>
+        <w:t xml:space="preserve"> để lấy </w:t>
+      </w:r>
+      <w:r>
+        <w:rPr>
+          <w:rFonts w:ascii="Times New Roman" w:hAnsi="Times New Roman" w:cs="Times New Roman"/>
+          <w:sz w:val="28"/>
+          <w:szCs w:val="28"/>
+        </w:rPr>
+        <w:t xml:space="preserve">, </w:t>
+      </w:r>
+      <w:r>
+        <w:rPr>
+          <w:rFonts w:ascii="Times New Roman" w:hAnsi="Times New Roman" w:cs="Times New Roman"/>
+          <w:b/>
+          <w:sz w:val="28"/>
+          <w:szCs w:val="28"/>
+        </w:rPr>
+        <w:t>soluong, dongia , trigia</w:t>
+      </w:r>
+      <w:r>
+        <w:rPr>
+          <w:rFonts w:ascii="Times New Roman" w:hAnsi="Times New Roman" w:cs="Times New Roman"/>
+          <w:b/>
+          <w:sz w:val="28"/>
+          <w:szCs w:val="28"/>
+        </w:rPr>
+        <w:t>=soluong*don;</w:t>
+      </w:r>
+    </w:p>
+    <w:p>
+      <w:pPr>
+        <w:spacing w:before="120"/>
+        <w:ind w:left="360" w:firstLine="360"/>
+        <w:rPr>
+          <w:rFonts w:ascii="Times New Roman" w:hAnsi="Times New Roman" w:cs="Times New Roman"/>
+          <w:sz w:val="28"/>
+          <w:szCs w:val="28"/>
+        </w:rPr>
+      </w:pPr>
+      <w:r>
+        <w:rPr>
+          <w:rFonts w:ascii="Times New Roman" w:hAnsi="Times New Roman" w:cs="Times New Roman"/>
+          <w:b/>
+          <w:sz w:val="28"/>
+          <w:szCs w:val="28"/>
+        </w:rPr>
+        <w:t>Bước 2.3:</w:t>
+      </w:r>
+      <w:r>
+        <w:rPr>
+          <w:rFonts w:ascii="Times New Roman" w:hAnsi="Times New Roman" w:cs="Times New Roman"/>
+          <w:sz w:val="28"/>
+          <w:szCs w:val="28"/>
+        </w:rPr>
+        <w:t xml:space="preserve"> Liên kết </w:t>
+      </w:r>
+      <w:r>
+        <w:rPr>
+          <w:rFonts w:ascii="Times New Roman" w:hAnsi="Times New Roman" w:cs="Times New Roman"/>
+          <w:b/>
+          <w:sz w:val="28"/>
+          <w:szCs w:val="28"/>
+        </w:rPr>
+        <w:t>ChiTietHoaDon</w:t>
+      </w:r>
+      <w:r>
+        <w:rPr>
+          <w:rFonts w:ascii="Times New Roman" w:hAnsi="Times New Roman" w:cs="Times New Roman"/>
+          <w:sz w:val="28"/>
+          <w:szCs w:val="28"/>
+        </w:rPr>
+        <w:t>.txt</w:t>
+      </w:r>
+      <w:r>
+        <w:rPr>
+          <w:rFonts w:ascii="Times New Roman" w:hAnsi="Times New Roman" w:cs="Times New Roman"/>
+          <w:sz w:val="28"/>
+          <w:szCs w:val="28"/>
+        </w:rPr>
+        <w:t xml:space="preserve"> </w:t>
+      </w:r>
+      <w:r>
+        <w:rPr>
+          <w:rFonts w:ascii="Times New Roman" w:hAnsi="Times New Roman" w:cs="Times New Roman"/>
+          <w:sz w:val="28"/>
+          <w:szCs w:val="28"/>
+        </w:rPr>
+        <w:t>với VatTu.txt</w:t>
+      </w:r>
+      <w:r>
+        <w:rPr>
+          <w:rFonts w:ascii="Times New Roman" w:hAnsi="Times New Roman" w:cs="Times New Roman"/>
+          <w:sz w:val="28"/>
+          <w:szCs w:val="28"/>
+        </w:rPr>
+        <w:t xml:space="preserve"> dựa vào mã vật tư</w:t>
+      </w:r>
+      <w:r>
+        <w:rPr>
+          <w:rFonts w:ascii="Times New Roman" w:hAnsi="Times New Roman" w:cs="Times New Roman"/>
+          <w:sz w:val="28"/>
+          <w:szCs w:val="28"/>
+        </w:rPr>
+        <w:t xml:space="preserve"> để lấy Tên vật tự;</w:t>
+      </w:r>
+    </w:p>
+    <w:p>
+      <w:pPr>
+        <w:spacing w:before="120"/>
+        <w:ind w:left="360" w:firstLine="360"/>
+        <w:rPr>
+          <w:rFonts w:ascii="Times New Roman" w:hAnsi="Times New Roman" w:cs="Times New Roman"/>
+          <w:sz w:val="28"/>
+          <w:szCs w:val="28"/>
+        </w:rPr>
+      </w:pPr>
+      <w:r>
+        <w:rPr>
+          <w:rFonts w:ascii="Times New Roman" w:hAnsi="Times New Roman" w:cs="Times New Roman"/>
+          <w:sz w:val="28"/>
+          <w:szCs w:val="28"/>
+        </w:rPr>
+        <w:t>Liên kết bằng cách nạp file lên Cấu trúc dữ liệu (Vật Tư cây tìm kiếm, Nhân Viên là Danh sách, Hóa đơn danh sách, chi tiết hóa đơn là danh sách)</w:t>
+      </w:r>
+      <w:r>
+        <w:rPr>
+          <w:rFonts w:ascii="Times New Roman" w:hAnsi="Times New Roman" w:cs="Times New Roman"/>
+          <w:sz w:val="28"/>
+          <w:szCs w:val="28"/>
+        </w:rPr>
+        <w:t xml:space="preserve"> này, tìm mã (khóa chính) trong cấu trúc dữ liệu kia để lấy thông tin</w:t>
+      </w:r>
+      <w:bookmarkStart w:id="0" w:name="_GoBack"/>
+      <w:bookmarkEnd w:id="0"/>
+      <w:r>
+        <w:rPr>
+          <w:rFonts w:ascii="Times New Roman" w:hAnsi="Times New Roman" w:cs="Times New Roman"/>
+          <w:sz w:val="28"/>
+          <w:szCs w:val="28"/>
+        </w:rPr>
+        <w:t>;</w:t>
+      </w:r>
+    </w:p>
+    <w:p>
+      <w:pPr>
+        <w:rPr>
+          <w:rFonts w:ascii="Times New Roman" w:hAnsi="Times New Roman" w:cs="Times New Roman"/>
+          <w:b/>
+          <w:sz w:val="28"/>
+          <w:szCs w:val="28"/>
+        </w:rPr>
+      </w:pPr>
+    </w:p>
+    <w:p>
+      <w:pPr>
+        <w:rPr>
+          <w:rFonts w:ascii="Times New Roman" w:hAnsi="Times New Roman" w:cs="Times New Roman"/>
+          <w:b/>
+          <w:sz w:val="28"/>
+          <w:szCs w:val="28"/>
+        </w:rPr>
+      </w:pPr>
+      <w:r>
+        <w:rPr>
+          <w:rFonts w:ascii="Times New Roman" w:hAnsi="Times New Roman" w:cs="Times New Roman"/>
+          <w:b/>
+          <w:sz w:val="28"/>
+          <w:szCs w:val="28"/>
         </w:rPr>
         <w:t xml:space="preserve">e/, f/ </w:t>
       </w:r>
       <w:r>
         <w:rPr>
-          <w:b/>
+          <w:rFonts w:ascii="Times New Roman" w:hAnsi="Times New Roman" w:cs="Times New Roman"/>
+          <w:b/>
+          <w:sz w:val="28"/>
+          <w:szCs w:val="28"/>
         </w:rPr>
         <w:t>Lập hóa đơn</w:t>
       </w:r>
       <w:r>
         <w:rPr>
-          <w:b/>
+          <w:rFonts w:ascii="Times New Roman" w:hAnsi="Times New Roman" w:cs="Times New Roman"/>
+          <w:b/>
+          <w:sz w:val="28"/>
+          <w:szCs w:val="28"/>
         </w:rPr>
         <w:t xml:space="preserve"> (gồm cả chi tiết hóa đơn)</w:t>
       </w:r>
     </w:p>
     <w:p>
-      <w:r>
+      <w:pPr>
+        <w:rPr>
+          <w:rFonts w:ascii="Times New Roman" w:hAnsi="Times New Roman" w:cs="Times New Roman"/>
+          <w:sz w:val="28"/>
+          <w:szCs w:val="28"/>
+        </w:rPr>
+      </w:pPr>
+      <w:r>
+        <w:rPr>
+          <w:rFonts w:ascii="Times New Roman" w:hAnsi="Times New Roman" w:cs="Times New Roman"/>
+          <w:sz w:val="28"/>
+          <w:szCs w:val="28"/>
+        </w:rPr>
         <w:t xml:space="preserve">Ghi lại </w:t>
       </w:r>
       <w:r>
         <w:rPr>
-          <w:b/>
+          <w:rFonts w:ascii="Times New Roman" w:hAnsi="Times New Roman" w:cs="Times New Roman"/>
+          <w:b/>
+          <w:sz w:val="28"/>
+          <w:szCs w:val="28"/>
         </w:rPr>
         <w:t>mã nhân viên</w:t>
       </w:r>
       <w:r>
+        <w:rPr>
+          <w:rFonts w:ascii="Times New Roman" w:hAnsi="Times New Roman" w:cs="Times New Roman"/>
+          <w:sz w:val="28"/>
+          <w:szCs w:val="28"/>
+        </w:rPr>
         <w:t xml:space="preserve"> (lấy khi đăng nhập)</w:t>
       </w:r>
       <w:r>
+        <w:rPr>
+          <w:rFonts w:ascii="Times New Roman" w:hAnsi="Times New Roman" w:cs="Times New Roman"/>
+          <w:sz w:val="28"/>
+          <w:szCs w:val="28"/>
+        </w:rPr>
         <w:t xml:space="preserve"> lập hóa đơn (dựa vào tài khoản đăng nhập);</w:t>
       </w:r>
     </w:p>
     <w:p>
-      <w:r>
+      <w:pPr>
+        <w:rPr>
+          <w:rFonts w:ascii="Times New Roman" w:hAnsi="Times New Roman" w:cs="Times New Roman"/>
+          <w:sz w:val="28"/>
+          <w:szCs w:val="28"/>
+        </w:rPr>
+      </w:pPr>
+      <w:r>
+        <w:rPr>
+          <w:rFonts w:ascii="Times New Roman" w:hAnsi="Times New Roman" w:cs="Times New Roman"/>
+          <w:sz w:val="28"/>
+          <w:szCs w:val="28"/>
+        </w:rPr>
         <w:t>Số hóa đơn:</w:t>
       </w:r>
     </w:p>
     <w:p>
-      <w:r>
-        <w:rPr>
-          <w:b/>
+      <w:pPr>
+        <w:rPr>
+          <w:rFonts w:ascii="Times New Roman" w:hAnsi="Times New Roman" w:cs="Times New Roman"/>
+          <w:sz w:val="28"/>
+          <w:szCs w:val="28"/>
+        </w:rPr>
+      </w:pPr>
+      <w:r>
+        <w:rPr>
+          <w:rFonts w:ascii="Times New Roman" w:hAnsi="Times New Roman" w:cs="Times New Roman"/>
+          <w:b/>
+          <w:sz w:val="28"/>
+          <w:szCs w:val="28"/>
         </w:rPr>
         <w:t>Ngày</w:t>
       </w:r>
       <w:r>
+        <w:rPr>
+          <w:rFonts w:ascii="Times New Roman" w:hAnsi="Times New Roman" w:cs="Times New Roman"/>
+          <w:sz w:val="28"/>
+          <w:szCs w:val="28"/>
+        </w:rPr>
         <w:t>:</w:t>
       </w:r>
     </w:p>
     <w:p>
-      <w:r>
+      <w:pPr>
+        <w:rPr>
+          <w:rFonts w:ascii="Times New Roman" w:hAnsi="Times New Roman" w:cs="Times New Roman"/>
+          <w:sz w:val="28"/>
+          <w:szCs w:val="28"/>
+        </w:rPr>
+      </w:pPr>
+      <w:r>
+        <w:rPr>
+          <w:rFonts w:ascii="Times New Roman" w:hAnsi="Times New Roman" w:cs="Times New Roman"/>
+          <w:sz w:val="28"/>
+          <w:szCs w:val="28"/>
+        </w:rPr>
         <w:t>Loại (Chọn X, N): (báo lỗi nếu nhập khác, dùng đổi thành chữ hoa)</w:t>
       </w:r>
     </w:p>
     <w:p>
-      <w:r>
+      <w:pPr>
+        <w:rPr>
+          <w:rFonts w:ascii="Times New Roman" w:hAnsi="Times New Roman" w:cs="Times New Roman"/>
+          <w:sz w:val="28"/>
+          <w:szCs w:val="28"/>
+        </w:rPr>
+      </w:pPr>
+      <w:r>
+        <w:rPr>
+          <w:rFonts w:ascii="Times New Roman" w:hAnsi="Times New Roman" w:cs="Times New Roman"/>
+          <w:sz w:val="28"/>
+          <w:szCs w:val="28"/>
+        </w:rPr>
         <w:t xml:space="preserve">Nhập vật tư (nhiều): Hiện danh sách vật tư; hiện ô nhập </w:t>
       </w:r>
       <w:r>
         <w:rPr>
-          <w:b/>
+          <w:rFonts w:ascii="Times New Roman" w:hAnsi="Times New Roman" w:cs="Times New Roman"/>
+          <w:b/>
+          <w:sz w:val="28"/>
+          <w:szCs w:val="28"/>
         </w:rPr>
         <w:t>mã tên vật tư</w:t>
       </w:r>
       <w:r>
+        <w:rPr>
+          <w:rFonts w:ascii="Times New Roman" w:hAnsi="Times New Roman" w:cs="Times New Roman"/>
+          <w:sz w:val="28"/>
+          <w:szCs w:val="28"/>
+        </w:rPr>
         <w:t xml:space="preserve"> (để chọn), số lượng</w:t>
       </w:r>
       <w:r>
+        <w:rPr>
+          <w:rFonts w:ascii="Times New Roman" w:hAnsi="Times New Roman" w:cs="Times New Roman"/>
+          <w:sz w:val="28"/>
+          <w:szCs w:val="28"/>
+        </w:rPr>
         <w:t>, nhập giá</w:t>
       </w:r>
     </w:p>
     <w:p>
-      <w:r>
+      <w:pPr>
+        <w:rPr>
+          <w:rFonts w:ascii="Times New Roman" w:hAnsi="Times New Roman" w:cs="Times New Roman"/>
+          <w:sz w:val="28"/>
+          <w:szCs w:val="28"/>
+        </w:rPr>
+      </w:pPr>
+      <w:r>
+        <w:rPr>
+          <w:rFonts w:ascii="Times New Roman" w:hAnsi="Times New Roman" w:cs="Times New Roman"/>
+          <w:sz w:val="28"/>
+          <w:szCs w:val="28"/>
+        </w:rPr>
         <w:t>Khi chọn xong mã vật tư; thì giảm số lượng tồn của vật tư đó</w:t>
       </w:r>
       <w:r>
+        <w:rPr>
+          <w:rFonts w:ascii="Times New Roman" w:hAnsi="Times New Roman" w:cs="Times New Roman"/>
+          <w:sz w:val="28"/>
+          <w:szCs w:val="28"/>
+        </w:rPr>
         <w:t>.</w:t>
       </w:r>
     </w:p>
-    <w:p/>
-    <w:p>
-      <w:r>
+    <w:p>
+      <w:pPr>
+        <w:rPr>
+          <w:rFonts w:ascii="Times New Roman" w:hAnsi="Times New Roman" w:cs="Times New Roman"/>
+          <w:sz w:val="28"/>
+          <w:szCs w:val="28"/>
+        </w:rPr>
+      </w:pPr>
+    </w:p>
+    <w:p>
+      <w:pPr>
+        <w:rPr>
+          <w:rFonts w:ascii="Times New Roman" w:hAnsi="Times New Roman" w:cs="Times New Roman"/>
+          <w:sz w:val="28"/>
+          <w:szCs w:val="28"/>
+        </w:rPr>
+      </w:pPr>
+      <w:r>
+        <w:rPr>
+          <w:rFonts w:ascii="Times New Roman" w:hAnsi="Times New Roman" w:cs="Times New Roman"/>
+          <w:sz w:val="28"/>
+          <w:szCs w:val="28"/>
+        </w:rPr>
+        <w:lastRenderedPageBreak/>
         <w:t>Tệp lưu tất cả hóa đơn hóa đơn, chi tiết hóa đơn;</w:t>
       </w:r>
     </w:p>
     <w:p>
-      <w:r>
+      <w:pPr>
+        <w:rPr>
+          <w:rFonts w:ascii="Times New Roman" w:hAnsi="Times New Roman" w:cs="Times New Roman"/>
+          <w:sz w:val="28"/>
+          <w:szCs w:val="28"/>
+        </w:rPr>
+      </w:pPr>
+      <w:r>
+        <w:rPr>
+          <w:rFonts w:ascii="Times New Roman" w:hAnsi="Times New Roman" w:cs="Times New Roman"/>
+          <w:sz w:val="28"/>
+          <w:szCs w:val="28"/>
+        </w:rPr>
         <w:t xml:space="preserve">Cấu trúc </w:t>
       </w:r>
       <w:r>
         <w:rPr>
-          <w:b/>
+          <w:rFonts w:ascii="Times New Roman" w:hAnsi="Times New Roman" w:cs="Times New Roman"/>
+          <w:b/>
+          <w:sz w:val="28"/>
+          <w:szCs w:val="28"/>
         </w:rPr>
         <w:t>tệp hóa đơn</w:t>
       </w:r>
       <w:r>
+        <w:rPr>
+          <w:rFonts w:ascii="Times New Roman" w:hAnsi="Times New Roman" w:cs="Times New Roman"/>
+          <w:sz w:val="28"/>
+          <w:szCs w:val="28"/>
+        </w:rPr>
         <w:t>:</w:t>
       </w:r>
     </w:p>
@@ -114,186 +823,299 @@
       <w:pPr>
         <w:ind w:firstLine="720"/>
         <w:rPr>
+          <w:rFonts w:ascii="Times New Roman" w:hAnsi="Times New Roman" w:cs="Times New Roman"/>
           <w:color w:val="FF0000"/>
-        </w:rPr>
-      </w:pPr>
-      <w:r>
-        <w:rPr>
-          <w:b/>
+          <w:sz w:val="28"/>
+          <w:szCs w:val="28"/>
+        </w:rPr>
+      </w:pPr>
+      <w:r>
+        <w:rPr>
+          <w:rFonts w:ascii="Times New Roman" w:hAnsi="Times New Roman" w:cs="Times New Roman"/>
+          <w:b/>
+          <w:sz w:val="28"/>
+          <w:szCs w:val="28"/>
         </w:rPr>
         <w:t>Số hóa đơn</w:t>
       </w:r>
       <w:r>
         <w:rPr>
-          <w:b/>
+          <w:rFonts w:ascii="Times New Roman" w:hAnsi="Times New Roman" w:cs="Times New Roman"/>
+          <w:b/>
+          <w:sz w:val="28"/>
+          <w:szCs w:val="28"/>
         </w:rPr>
         <w:t xml:space="preserve"> 1</w:t>
       </w:r>
       <w:r>
+        <w:rPr>
+          <w:rFonts w:ascii="Times New Roman" w:hAnsi="Times New Roman" w:cs="Times New Roman"/>
+          <w:sz w:val="28"/>
+          <w:szCs w:val="28"/>
+        </w:rPr>
         <w:t xml:space="preserve">, </w:t>
       </w:r>
       <w:r>
         <w:rPr>
+          <w:rFonts w:ascii="Times New Roman" w:hAnsi="Times New Roman" w:cs="Times New Roman"/>
           <w:color w:val="FF0000"/>
-        </w:rPr>
-        <w:t>ngày lập, loại</w:t>
-      </w:r>
-      <w:r>
-        <w:rPr>
+          <w:sz w:val="28"/>
+          <w:szCs w:val="28"/>
+        </w:rPr>
+        <w:t xml:space="preserve">ngày lập, loại, </w:t>
+      </w:r>
+      <w:r>
+        <w:rPr>
+          <w:rFonts w:ascii="Times New Roman" w:hAnsi="Times New Roman" w:cs="Times New Roman"/>
+          <w:b/>
           <w:color w:val="FF0000"/>
+          <w:sz w:val="28"/>
+          <w:szCs w:val="28"/>
+        </w:rPr>
+        <w:t>mã nhân viên</w:t>
+      </w:r>
+      <w:r>
+        <w:rPr>
+          <w:rFonts w:ascii="Times New Roman" w:hAnsi="Times New Roman" w:cs="Times New Roman"/>
+          <w:color w:val="FF0000"/>
+          <w:sz w:val="28"/>
+          <w:szCs w:val="28"/>
+        </w:rPr>
+        <w:t>, &lt;</w:t>
+      </w:r>
+      <w:r>
+        <w:rPr>
+          <w:rFonts w:ascii="Times New Roman" w:hAnsi="Times New Roman" w:cs="Times New Roman"/>
+          <w:color w:val="FF0000"/>
+          <w:sz w:val="28"/>
+          <w:szCs w:val="28"/>
+        </w:rPr>
+        <w:t>chi tiết hóa đơn&gt;</w:t>
+      </w:r>
+    </w:p>
+    <w:p>
+      <w:pPr>
+        <w:ind w:firstLine="720"/>
+        <w:rPr>
+          <w:rFonts w:ascii="Times New Roman" w:hAnsi="Times New Roman" w:cs="Times New Roman"/>
+          <w:color w:val="FF0000"/>
+          <w:sz w:val="28"/>
+          <w:szCs w:val="28"/>
+        </w:rPr>
+      </w:pPr>
+      <w:r>
+        <w:rPr>
+          <w:rFonts w:ascii="Times New Roman" w:hAnsi="Times New Roman" w:cs="Times New Roman"/>
+          <w:b/>
+          <w:sz w:val="28"/>
+          <w:szCs w:val="28"/>
+        </w:rPr>
+        <w:t>Số hóa đơn 2</w:t>
+      </w:r>
+      <w:r>
+        <w:rPr>
+          <w:rFonts w:ascii="Times New Roman" w:hAnsi="Times New Roman" w:cs="Times New Roman"/>
+          <w:sz w:val="28"/>
+          <w:szCs w:val="28"/>
         </w:rPr>
         <w:t xml:space="preserve">, </w:t>
       </w:r>
       <w:r>
         <w:rPr>
-          <w:b/>
+          <w:rFonts w:ascii="Times New Roman" w:hAnsi="Times New Roman" w:cs="Times New Roman"/>
           <w:color w:val="FF0000"/>
+          <w:sz w:val="28"/>
+          <w:szCs w:val="28"/>
+        </w:rPr>
+        <w:t xml:space="preserve">ngày lập, loại, </w:t>
+      </w:r>
+      <w:r>
+        <w:rPr>
+          <w:rFonts w:ascii="Times New Roman" w:hAnsi="Times New Roman" w:cs="Times New Roman"/>
+          <w:b/>
+          <w:color w:val="FF0000"/>
+          <w:sz w:val="28"/>
+          <w:szCs w:val="28"/>
         </w:rPr>
         <w:t>mã nhân viên</w:t>
       </w:r>
       <w:r>
         <w:rPr>
+          <w:rFonts w:ascii="Times New Roman" w:hAnsi="Times New Roman" w:cs="Times New Roman"/>
           <w:color w:val="FF0000"/>
-        </w:rPr>
-        <w:t>, &lt;</w:t>
-      </w:r>
-      <w:r>
-        <w:rPr>
+          <w:sz w:val="28"/>
+          <w:szCs w:val="28"/>
+        </w:rPr>
+        <w:t>, &lt;chi tiết hóa đơn&gt;</w:t>
+      </w:r>
+    </w:p>
+    <w:p>
+      <w:pPr>
+        <w:ind w:firstLine="720"/>
+        <w:rPr>
+          <w:rFonts w:ascii="Times New Roman" w:hAnsi="Times New Roman" w:cs="Times New Roman"/>
           <w:color w:val="FF0000"/>
-        </w:rPr>
-        <w:t>chi tiết hóa đơn&gt;</w:t>
+          <w:sz w:val="28"/>
+          <w:szCs w:val="28"/>
+        </w:rPr>
+      </w:pPr>
+      <w:r>
+        <w:rPr>
+          <w:rFonts w:ascii="Times New Roman" w:hAnsi="Times New Roman" w:cs="Times New Roman"/>
+          <w:color w:val="FF0000"/>
+          <w:sz w:val="28"/>
+          <w:szCs w:val="28"/>
+        </w:rPr>
+        <w:t>.....</w:t>
       </w:r>
     </w:p>
     <w:p>
       <w:pPr>
         <w:ind w:firstLine="720"/>
         <w:rPr>
+          <w:rFonts w:ascii="Times New Roman" w:hAnsi="Times New Roman" w:cs="Times New Roman"/>
           <w:color w:val="FF0000"/>
-        </w:rPr>
-      </w:pPr>
-      <w:r>
-        <w:rPr>
-          <w:b/>
-        </w:rPr>
-        <w:t>Số hóa đơn</w:t>
-      </w:r>
-      <w:r>
-        <w:rPr>
-          <w:b/>
-        </w:rPr>
-        <w:t xml:space="preserve"> 2</w:t>
-      </w:r>
-      <w:r>
-        <w:t xml:space="preserve">, </w:t>
-      </w:r>
-      <w:r>
-        <w:rPr>
-          <w:color w:val="FF0000"/>
-        </w:rPr>
-        <w:t>ngày lập, loại</w:t>
-      </w:r>
-      <w:r>
-        <w:rPr>
-          <w:color w:val="FF0000"/>
-        </w:rPr>
-        <w:t xml:space="preserve">, </w:t>
-      </w:r>
-      <w:r>
-        <w:rPr>
-          <w:b/>
-          <w:color w:val="FF0000"/>
-        </w:rPr>
-        <w:t>mã nhân viên</w:t>
-      </w:r>
-      <w:r>
-        <w:rPr>
-          <w:color w:val="FF0000"/>
-        </w:rPr>
-        <w:t>, &lt;chi tiết hóa đơn&gt;</w:t>
+          <w:sz w:val="28"/>
+          <w:szCs w:val="28"/>
+        </w:rPr>
+      </w:pPr>
+    </w:p>
+    <w:p>
+      <w:pPr>
+        <w:rPr>
+          <w:rFonts w:ascii="Times New Roman" w:hAnsi="Times New Roman" w:cs="Times New Roman"/>
+          <w:sz w:val="28"/>
+          <w:szCs w:val="28"/>
+        </w:rPr>
+      </w:pPr>
+      <w:r>
+        <w:rPr>
+          <w:rFonts w:ascii="Times New Roman" w:hAnsi="Times New Roman" w:cs="Times New Roman"/>
+          <w:sz w:val="28"/>
+          <w:szCs w:val="28"/>
+        </w:rPr>
+        <w:t xml:space="preserve">Câu trúc tệp </w:t>
+      </w:r>
+      <w:r>
+        <w:rPr>
+          <w:rFonts w:ascii="Times New Roman" w:hAnsi="Times New Roman" w:cs="Times New Roman"/>
+          <w:b/>
+          <w:sz w:val="28"/>
+          <w:szCs w:val="28"/>
+        </w:rPr>
+        <w:t>Chi tiết hóa đơn</w:t>
+      </w:r>
+      <w:r>
+        <w:rPr>
+          <w:rFonts w:ascii="Times New Roman" w:hAnsi="Times New Roman" w:cs="Times New Roman"/>
+          <w:sz w:val="28"/>
+          <w:szCs w:val="28"/>
+        </w:rPr>
+        <w:t>:</w:t>
       </w:r>
     </w:p>
     <w:p>
       <w:pPr>
         <w:ind w:firstLine="720"/>
         <w:rPr>
-          <w:color w:val="FF0000"/>
-        </w:rPr>
-      </w:pPr>
-      <w:r>
-        <w:rPr>
-          <w:color w:val="FF0000"/>
-        </w:rPr>
-        <w:t>.....</w:t>
+          <w:rFonts w:ascii="Times New Roman" w:hAnsi="Times New Roman" w:cs="Times New Roman"/>
+          <w:sz w:val="28"/>
+          <w:szCs w:val="28"/>
+        </w:rPr>
+      </w:pPr>
+      <w:r>
+        <w:rPr>
+          <w:rFonts w:ascii="Times New Roman" w:hAnsi="Times New Roman" w:cs="Times New Roman"/>
+          <w:sz w:val="28"/>
+          <w:szCs w:val="28"/>
+        </w:rPr>
+        <w:t xml:space="preserve">Số hóa đơn, </w:t>
+      </w:r>
+      <w:r>
+        <w:rPr>
+          <w:rFonts w:ascii="Times New Roman" w:hAnsi="Times New Roman" w:cs="Times New Roman"/>
+          <w:b/>
+          <w:sz w:val="28"/>
+          <w:szCs w:val="28"/>
+        </w:rPr>
+        <w:t>mã vật tư</w:t>
+      </w:r>
+      <w:r>
+        <w:rPr>
+          <w:rFonts w:ascii="Times New Roman" w:hAnsi="Times New Roman" w:cs="Times New Roman"/>
+          <w:sz w:val="28"/>
+          <w:szCs w:val="28"/>
+        </w:rPr>
+        <w:t>, số lượng, đơn giá</w:t>
+      </w:r>
+      <w:r>
+        <w:rPr>
+          <w:rFonts w:ascii="Times New Roman" w:hAnsi="Times New Roman" w:cs="Times New Roman"/>
+          <w:sz w:val="28"/>
+          <w:szCs w:val="28"/>
+        </w:rPr>
+        <w:t>, VAT</w:t>
       </w:r>
     </w:p>
     <w:p>
       <w:pPr>
         <w:ind w:firstLine="720"/>
         <w:rPr>
-          <w:color w:val="FF0000"/>
-        </w:rPr>
-      </w:pPr>
-    </w:p>
-    <w:p>
-      <w:r>
-        <w:t xml:space="preserve">Câu trúc tệp </w:t>
-      </w:r>
-      <w:r>
-        <w:rPr>
-          <w:b/>
-        </w:rPr>
-        <w:t>Chi tiết hóa đơn</w:t>
-      </w:r>
-      <w:r>
-        <w:t>:</w:t>
+          <w:rFonts w:ascii="Times New Roman" w:hAnsi="Times New Roman" w:cs="Times New Roman"/>
+          <w:sz w:val="28"/>
+          <w:szCs w:val="28"/>
+        </w:rPr>
+      </w:pPr>
+      <w:r>
+        <w:rPr>
+          <w:rFonts w:ascii="Times New Roman" w:hAnsi="Times New Roman" w:cs="Times New Roman"/>
+          <w:sz w:val="28"/>
+          <w:szCs w:val="28"/>
+        </w:rPr>
+        <w:t>Số hóa đơn, mã vật tư, số lượng, đơn giá</w:t>
+      </w:r>
+      <w:r>
+        <w:rPr>
+          <w:rFonts w:ascii="Times New Roman" w:hAnsi="Times New Roman" w:cs="Times New Roman"/>
+          <w:sz w:val="28"/>
+          <w:szCs w:val="28"/>
+        </w:rPr>
+        <w:t>, VAT</w:t>
       </w:r>
     </w:p>
     <w:p>
       <w:pPr>
         <w:ind w:firstLine="720"/>
-      </w:pPr>
-      <w:r>
-        <w:t xml:space="preserve">Số hóa đơn, </w:t>
-      </w:r>
-      <w:r>
-        <w:rPr>
-          <w:b/>
-        </w:rPr>
-        <w:t>mã vật tư</w:t>
-      </w:r>
-      <w:r>
-        <w:t>, số lượng, đơn giá</w:t>
-      </w:r>
-      <w:r>
-        <w:t>, VAT</w:t>
+        <w:rPr>
+          <w:rFonts w:ascii="Times New Roman" w:hAnsi="Times New Roman" w:cs="Times New Roman"/>
+          <w:sz w:val="28"/>
+          <w:szCs w:val="28"/>
+        </w:rPr>
+      </w:pPr>
+      <w:r>
+        <w:rPr>
+          <w:rFonts w:ascii="Times New Roman" w:hAnsi="Times New Roman" w:cs="Times New Roman"/>
+          <w:sz w:val="28"/>
+          <w:szCs w:val="28"/>
+        </w:rPr>
+        <w:t>Ví dụ:</w:t>
       </w:r>
     </w:p>
     <w:p>
       <w:pPr>
         <w:ind w:firstLine="720"/>
-      </w:pPr>
-      <w:r>
-        <w:t>Số hóa đơn, mã vật tư, số lượng, đơn giá</w:t>
-      </w:r>
-      <w:r>
-        <w:t>, VAT</w:t>
-      </w:r>
-    </w:p>
-    <w:p>
-      <w:pPr>
-        <w:ind w:firstLine="720"/>
-      </w:pPr>
-      <w:r>
-        <w:t>Ví dụ:</w:t>
-      </w:r>
-    </w:p>
-    <w:p>
-      <w:pPr>
-        <w:ind w:firstLine="720"/>
-      </w:pPr>
-      <w:r>
-        <w:rPr>
+        <w:rPr>
+          <w:rFonts w:ascii="Times New Roman" w:hAnsi="Times New Roman" w:cs="Times New Roman"/>
+          <w:sz w:val="28"/>
+          <w:szCs w:val="28"/>
+        </w:rPr>
+      </w:pPr>
+      <w:r>
+        <w:rPr>
+          <w:rFonts w:ascii="Times New Roman" w:hAnsi="Times New Roman" w:cs="Times New Roman"/>
           <w:noProof/>
+          <w:sz w:val="28"/>
+          <w:szCs w:val="28"/>
         </w:rPr>
         <mc:AlternateContent>
           <mc:Choice Requires="wps">
@@ -363,7 +1185,10 @@
       </w:r>
       <w:r>
         <w:rPr>
+          <w:rFonts w:ascii="Times New Roman" w:hAnsi="Times New Roman" w:cs="Times New Roman"/>
           <w:noProof/>
+          <w:sz w:val="28"/>
+          <w:szCs w:val="28"/>
         </w:rPr>
         <mc:AlternateContent>
           <mc:Choice Requires="wps">
@@ -429,7 +1254,10 @@
       </w:r>
       <w:r>
         <w:rPr>
+          <w:rFonts w:ascii="Times New Roman" w:hAnsi="Times New Roman" w:cs="Times New Roman"/>
           <w:noProof/>
+          <w:sz w:val="28"/>
+          <w:szCs w:val="28"/>
         </w:rPr>
         <mc:AlternateContent>
           <mc:Choice Requires="wps">
@@ -495,7 +1323,10 @@
       </w:r>
       <w:r>
         <w:rPr>
+          <w:rFonts w:ascii="Times New Roman" w:hAnsi="Times New Roman" w:cs="Times New Roman"/>
           <w:noProof/>
+          <w:sz w:val="28"/>
+          <w:szCs w:val="28"/>
         </w:rPr>
         <mc:AlternateContent>
           <mc:Choice Requires="wps">
@@ -601,7 +1432,10 @@
       </w:r>
       <w:r>
         <w:rPr>
+          <w:rFonts w:ascii="Times New Roman" w:hAnsi="Times New Roman" w:cs="Times New Roman"/>
           <w:noProof/>
+          <w:sz w:val="28"/>
+          <w:szCs w:val="28"/>
         </w:rPr>
         <mc:AlternateContent>
           <mc:Choice Requires="wps">
@@ -707,7 +1541,10 @@
       </w:r>
       <w:r>
         <w:rPr>
+          <w:rFonts w:ascii="Times New Roman" w:hAnsi="Times New Roman" w:cs="Times New Roman"/>
           <w:noProof/>
+          <w:sz w:val="28"/>
+          <w:szCs w:val="28"/>
         </w:rPr>
         <mc:AlternateContent>
           <mc:Choice Requires="wps">
@@ -813,7 +1650,10 @@
       </w:r>
       <w:r>
         <w:rPr>
+          <w:rFonts w:ascii="Times New Roman" w:hAnsi="Times New Roman" w:cs="Times New Roman"/>
           <w:noProof/>
+          <w:sz w:val="28"/>
+          <w:szCs w:val="28"/>
         </w:rPr>
         <mc:AlternateContent>
           <mc:Choice Requires="wps">
@@ -918,6 +1758,11 @@
         </mc:AlternateContent>
       </w:r>
       <w:r>
+        <w:rPr>
+          <w:rFonts w:ascii="Times New Roman" w:hAnsi="Times New Roman" w:cs="Times New Roman"/>
+          <w:sz w:val="28"/>
+          <w:szCs w:val="28"/>
+        </w:rPr>
         <w:t>HD01, 01, 50, 1000</w:t>
       </w:r>
     </w:p>
@@ -927,45 +1772,98 @@
           <w:tab w:val="center" w:pos="5040"/>
         </w:tabs>
         <w:ind w:firstLine="720"/>
-      </w:pPr>
-      <w:r>
+        <w:rPr>
+          <w:rFonts w:ascii="Times New Roman" w:hAnsi="Times New Roman" w:cs="Times New Roman"/>
+          <w:sz w:val="28"/>
+          <w:szCs w:val="28"/>
+        </w:rPr>
+      </w:pPr>
+      <w:r>
+        <w:rPr>
+          <w:rFonts w:ascii="Times New Roman" w:hAnsi="Times New Roman" w:cs="Times New Roman"/>
+          <w:sz w:val="28"/>
+          <w:szCs w:val="28"/>
+        </w:rPr>
         <w:t>HD01, 02, 45, 800</w:t>
       </w:r>
       <w:r>
+        <w:rPr>
+          <w:rFonts w:ascii="Times New Roman" w:hAnsi="Times New Roman" w:cs="Times New Roman"/>
+          <w:sz w:val="28"/>
+          <w:szCs w:val="28"/>
+        </w:rPr>
         <w:tab/>
       </w:r>
     </w:p>
     <w:p>
       <w:pPr>
         <w:ind w:firstLine="720"/>
-      </w:pPr>
-      <w:r>
+        <w:rPr>
+          <w:rFonts w:ascii="Times New Roman" w:hAnsi="Times New Roman" w:cs="Times New Roman"/>
+          <w:sz w:val="28"/>
+          <w:szCs w:val="28"/>
+        </w:rPr>
+      </w:pPr>
+      <w:r>
+        <w:rPr>
+          <w:rFonts w:ascii="Times New Roman" w:hAnsi="Times New Roman" w:cs="Times New Roman"/>
+          <w:sz w:val="28"/>
+          <w:szCs w:val="28"/>
+        </w:rPr>
         <w:t>HD01, 03, 50, 1000</w:t>
       </w:r>
     </w:p>
     <w:p>
       <w:pPr>
         <w:ind w:firstLine="720"/>
-      </w:pPr>
-      <w:r>
+        <w:rPr>
+          <w:rFonts w:ascii="Times New Roman" w:hAnsi="Times New Roman" w:cs="Times New Roman"/>
+          <w:sz w:val="28"/>
+          <w:szCs w:val="28"/>
+        </w:rPr>
+      </w:pPr>
+      <w:r>
+        <w:rPr>
+          <w:rFonts w:ascii="Times New Roman" w:hAnsi="Times New Roman" w:cs="Times New Roman"/>
+          <w:sz w:val="28"/>
+          <w:szCs w:val="28"/>
+        </w:rPr>
         <w:t>HD01, 04, 45, 800</w:t>
       </w:r>
     </w:p>
     <w:p>
       <w:pPr>
         <w:ind w:firstLine="720"/>
-      </w:pPr>
-      <w:r>
+        <w:rPr>
+          <w:rFonts w:ascii="Times New Roman" w:hAnsi="Times New Roman" w:cs="Times New Roman"/>
+          <w:sz w:val="28"/>
+          <w:szCs w:val="28"/>
+        </w:rPr>
+      </w:pPr>
+      <w:r>
+        <w:rPr>
+          <w:rFonts w:ascii="Times New Roman" w:hAnsi="Times New Roman" w:cs="Times New Roman"/>
+          <w:sz w:val="28"/>
+          <w:szCs w:val="28"/>
+        </w:rPr>
         <w:t>HD02, 01, 50, 1000</w:t>
       </w:r>
     </w:p>
     <w:p>
       <w:pPr>
         <w:ind w:firstLine="720"/>
-      </w:pPr>
-      <w:r>
-        <w:rPr>
+        <w:rPr>
+          <w:rFonts w:ascii="Times New Roman" w:hAnsi="Times New Roman" w:cs="Times New Roman"/>
+          <w:sz w:val="28"/>
+          <w:szCs w:val="28"/>
+        </w:rPr>
+      </w:pPr>
+      <w:r>
+        <w:rPr>
+          <w:rFonts w:ascii="Times New Roman" w:hAnsi="Times New Roman" w:cs="Times New Roman"/>
           <w:noProof/>
+          <w:sz w:val="28"/>
+          <w:szCs w:val="28"/>
         </w:rPr>
         <mc:AlternateContent>
           <mc:Choice Requires="wps">
@@ -1071,7 +1969,10 @@
       </w:r>
       <w:r>
         <w:rPr>
+          <w:rFonts w:ascii="Times New Roman" w:hAnsi="Times New Roman" w:cs="Times New Roman"/>
           <w:noProof/>
+          <w:sz w:val="28"/>
+          <w:szCs w:val="28"/>
         </w:rPr>
         <mc:AlternateContent>
           <mc:Choice Requires="wps">
@@ -1177,7 +2078,10 @@
       </w:r>
       <w:r>
         <w:rPr>
+          <w:rFonts w:ascii="Times New Roman" w:hAnsi="Times New Roman" w:cs="Times New Roman"/>
           <w:noProof/>
+          <w:sz w:val="28"/>
+          <w:szCs w:val="28"/>
         </w:rPr>
         <mc:AlternateContent>
           <mc:Choice Requires="wps">
@@ -1242,32 +2146,58 @@
         </mc:AlternateContent>
       </w:r>
       <w:r>
+        <w:rPr>
+          <w:rFonts w:ascii="Times New Roman" w:hAnsi="Times New Roman" w:cs="Times New Roman"/>
+          <w:sz w:val="28"/>
+          <w:szCs w:val="28"/>
+        </w:rPr>
         <w:t>HD02, 02, 45, 800</w:t>
       </w:r>
     </w:p>
     <w:p>
       <w:pPr>
         <w:ind w:firstLine="720"/>
-      </w:pPr>
-      <w:r>
+        <w:rPr>
+          <w:rFonts w:ascii="Times New Roman" w:hAnsi="Times New Roman" w:cs="Times New Roman"/>
+          <w:sz w:val="28"/>
+          <w:szCs w:val="28"/>
+        </w:rPr>
+      </w:pPr>
+      <w:r>
+        <w:rPr>
+          <w:rFonts w:ascii="Times New Roman" w:hAnsi="Times New Roman" w:cs="Times New Roman"/>
+          <w:sz w:val="28"/>
+          <w:szCs w:val="28"/>
+        </w:rPr>
         <w:t>.....</w:t>
       </w:r>
     </w:p>
     <w:p>
       <w:pPr>
         <w:ind w:firstLine="720"/>
+        <w:rPr>
+          <w:rFonts w:ascii="Times New Roman" w:hAnsi="Times New Roman" w:cs="Times New Roman"/>
+          <w:sz w:val="28"/>
+          <w:szCs w:val="28"/>
+        </w:rPr>
       </w:pPr>
     </w:p>
     <w:p>
       <w:pPr>
         <w:ind w:firstLine="720"/>
         <w:rPr>
-          <w:b/>
-        </w:rPr>
-      </w:pPr>
-      <w:r>
-        <w:rPr>
-          <w:b/>
+          <w:rFonts w:ascii="Times New Roman" w:hAnsi="Times New Roman" w:cs="Times New Roman"/>
+          <w:b/>
+          <w:sz w:val="28"/>
+          <w:szCs w:val="28"/>
+        </w:rPr>
+      </w:pPr>
+      <w:r>
+        <w:rPr>
+          <w:rFonts w:ascii="Times New Roman" w:hAnsi="Times New Roman" w:cs="Times New Roman"/>
+          <w:b/>
+          <w:sz w:val="28"/>
+          <w:szCs w:val="28"/>
         </w:rPr>
         <w:t>Lập/Tạo Hóa đơn, liên kết vơi Vât Tư (Cây tìm kiếm nhị phân);</w:t>
       </w:r>
@@ -1276,18 +2206,27 @@
       <w:pPr>
         <w:ind w:left="720" w:firstLine="720"/>
         <w:rPr>
-          <w:b/>
-        </w:rPr>
-      </w:pPr>
-      <w:r>
-        <w:rPr>
-          <w:b/>
+          <w:rFonts w:ascii="Times New Roman" w:hAnsi="Times New Roman" w:cs="Times New Roman"/>
+          <w:b/>
+          <w:sz w:val="28"/>
+          <w:szCs w:val="28"/>
+        </w:rPr>
+      </w:pPr>
+      <w:r>
+        <w:rPr>
+          <w:rFonts w:ascii="Times New Roman" w:hAnsi="Times New Roman" w:cs="Times New Roman"/>
+          <w:b/>
+          <w:sz w:val="28"/>
+          <w:szCs w:val="28"/>
         </w:rPr>
         <w:t>Liệt kê ds các vật tư (LNR):</w:t>
       </w:r>
       <w:r>
         <w:rPr>
-          <w:b/>
+          <w:rFonts w:ascii="Times New Roman" w:hAnsi="Times New Roman" w:cs="Times New Roman"/>
+          <w:b/>
+          <w:sz w:val="28"/>
+          <w:szCs w:val="28"/>
         </w:rPr>
         <w:t xml:space="preserve"> </w:t>
       </w:r>
@@ -1299,8 +2238,18 @@
           <w:ilvl w:val="0"/>
           <w:numId w:val="1"/>
         </w:numPr>
-      </w:pPr>
-      <w:r>
+        <w:rPr>
+          <w:rFonts w:ascii="Times New Roman" w:hAnsi="Times New Roman" w:cs="Times New Roman"/>
+          <w:sz w:val="28"/>
+          <w:szCs w:val="28"/>
+        </w:rPr>
+      </w:pPr>
+      <w:r>
+        <w:rPr>
+          <w:rFonts w:ascii="Times New Roman" w:hAnsi="Times New Roman" w:cs="Times New Roman"/>
+          <w:sz w:val="28"/>
+          <w:szCs w:val="28"/>
+        </w:rPr>
         <w:t>đọc tệp, nạp lên cây tìm;</w:t>
       </w:r>
     </w:p>
@@ -1311,97 +2260,220 @@
           <w:ilvl w:val="0"/>
           <w:numId w:val="1"/>
         </w:numPr>
-      </w:pPr>
-      <w:r>
-        <w:lastRenderedPageBreak/>
+        <w:rPr>
+          <w:rFonts w:ascii="Times New Roman" w:hAnsi="Times New Roman" w:cs="Times New Roman"/>
+          <w:sz w:val="28"/>
+          <w:szCs w:val="28"/>
+        </w:rPr>
+      </w:pPr>
+      <w:r>
+        <w:rPr>
+          <w:rFonts w:ascii="Times New Roman" w:hAnsi="Times New Roman" w:cs="Times New Roman"/>
+          <w:sz w:val="28"/>
+          <w:szCs w:val="28"/>
+        </w:rPr>
         <w:t>Hiển thị ra màn hình</w:t>
       </w:r>
     </w:p>
     <w:p>
       <w:pPr>
         <w:ind w:left="720" w:firstLine="720"/>
-      </w:pPr>
-      <w:r>
+        <w:rPr>
+          <w:rFonts w:ascii="Times New Roman" w:hAnsi="Times New Roman" w:cs="Times New Roman"/>
+          <w:sz w:val="28"/>
+          <w:szCs w:val="28"/>
+        </w:rPr>
+      </w:pPr>
+      <w:r>
+        <w:rPr>
+          <w:rFonts w:ascii="Times New Roman" w:hAnsi="Times New Roman" w:cs="Times New Roman"/>
+          <w:sz w:val="28"/>
+          <w:szCs w:val="28"/>
+        </w:rPr>
         <w:t>Chi tiết hóa đơn</w:t>
       </w:r>
     </w:p>
     <w:p>
       <w:pPr>
         <w:ind w:left="1440" w:firstLine="720"/>
-      </w:pPr>
-      <w:r>
+        <w:rPr>
+          <w:rFonts w:ascii="Times New Roman" w:hAnsi="Times New Roman" w:cs="Times New Roman"/>
+          <w:sz w:val="28"/>
+          <w:szCs w:val="28"/>
+        </w:rPr>
+      </w:pPr>
+      <w:r>
+        <w:rPr>
+          <w:rFonts w:ascii="Times New Roman" w:hAnsi="Times New Roman" w:cs="Times New Roman"/>
+          <w:sz w:val="28"/>
+          <w:szCs w:val="28"/>
+        </w:rPr>
         <w:t>Nhập mã vật tư -&gt; Tìm trên cây, mã vậ</w:t>
       </w:r>
       <w:r>
+        <w:rPr>
+          <w:rFonts w:ascii="Times New Roman" w:hAnsi="Times New Roman" w:cs="Times New Roman"/>
+          <w:sz w:val="28"/>
+          <w:szCs w:val="28"/>
+        </w:rPr>
         <w:t>t tư đó trên cây ở bước 1</w:t>
       </w:r>
     </w:p>
     <w:p>
       <w:pPr>
         <w:ind w:firstLine="720"/>
-      </w:pPr>
-      <w:r>
+        <w:rPr>
+          <w:rFonts w:ascii="Times New Roman" w:hAnsi="Times New Roman" w:cs="Times New Roman"/>
+          <w:sz w:val="28"/>
+          <w:szCs w:val="28"/>
+        </w:rPr>
+      </w:pPr>
+      <w:r>
+        <w:rPr>
+          <w:rFonts w:ascii="Times New Roman" w:hAnsi="Times New Roman" w:cs="Times New Roman"/>
+          <w:sz w:val="28"/>
+          <w:szCs w:val="28"/>
+        </w:rPr>
         <w:tab/>
       </w:r>
       <w:r>
+        <w:rPr>
+          <w:rFonts w:ascii="Times New Roman" w:hAnsi="Times New Roman" w:cs="Times New Roman"/>
+          <w:sz w:val="28"/>
+          <w:szCs w:val="28"/>
+        </w:rPr>
         <w:tab/>
         <w:t>Nếu không tìm thấy thì báo lỗi; thống báo người dùng nhập lại;</w:t>
       </w:r>
       <w:r>
+        <w:rPr>
+          <w:rFonts w:ascii="Times New Roman" w:hAnsi="Times New Roman" w:cs="Times New Roman"/>
+          <w:sz w:val="28"/>
+          <w:szCs w:val="28"/>
+        </w:rPr>
         <w:tab/>
       </w:r>
     </w:p>
     <w:p>
       <w:pPr>
         <w:ind w:left="1440" w:firstLine="720"/>
-      </w:pPr>
-      <w:r>
+        <w:rPr>
+          <w:rFonts w:ascii="Times New Roman" w:hAnsi="Times New Roman" w:cs="Times New Roman"/>
+          <w:sz w:val="28"/>
+          <w:szCs w:val="28"/>
+        </w:rPr>
+      </w:pPr>
+      <w:r>
+        <w:rPr>
+          <w:rFonts w:ascii="Times New Roman" w:hAnsi="Times New Roman" w:cs="Times New Roman"/>
+          <w:sz w:val="28"/>
+          <w:szCs w:val="28"/>
+        </w:rPr>
         <w:t xml:space="preserve">Nếu có thì xét </w:t>
       </w:r>
     </w:p>
     <w:p>
       <w:pPr>
         <w:ind w:left="2160" w:firstLine="720"/>
-      </w:pPr>
-      <w:r>
+        <w:rPr>
+          <w:rFonts w:ascii="Times New Roman" w:hAnsi="Times New Roman" w:cs="Times New Roman"/>
+          <w:sz w:val="28"/>
+          <w:szCs w:val="28"/>
+        </w:rPr>
+      </w:pPr>
+      <w:r>
+        <w:rPr>
+          <w:rFonts w:ascii="Times New Roman" w:hAnsi="Times New Roman" w:cs="Times New Roman"/>
+          <w:sz w:val="28"/>
+          <w:szCs w:val="28"/>
+        </w:rPr>
+        <w:lastRenderedPageBreak/>
         <w:t>nếu loại chứng từ X: giảm số lượng vật t</w:t>
       </w:r>
       <w:r>
+        <w:rPr>
+          <w:rFonts w:ascii="Times New Roman" w:hAnsi="Times New Roman" w:cs="Times New Roman"/>
+          <w:sz w:val="28"/>
+          <w:szCs w:val="28"/>
+        </w:rPr>
         <w:t>ư</w:t>
       </w:r>
       <w:r>
+        <w:rPr>
+          <w:rFonts w:ascii="Times New Roman" w:hAnsi="Times New Roman" w:cs="Times New Roman"/>
+          <w:sz w:val="28"/>
+          <w:szCs w:val="28"/>
+        </w:rPr>
         <w:t xml:space="preserve"> </w:t>
       </w:r>
     </w:p>
     <w:p>
       <w:pPr>
         <w:ind w:left="2160" w:firstLine="720"/>
-      </w:pPr>
-      <w:r>
+        <w:rPr>
+          <w:rFonts w:ascii="Times New Roman" w:hAnsi="Times New Roman" w:cs="Times New Roman"/>
+          <w:sz w:val="28"/>
+          <w:szCs w:val="28"/>
+        </w:rPr>
+      </w:pPr>
+      <w:r>
+        <w:rPr>
+          <w:rFonts w:ascii="Times New Roman" w:hAnsi="Times New Roman" w:cs="Times New Roman"/>
+          <w:sz w:val="28"/>
+          <w:szCs w:val="28"/>
+        </w:rPr>
         <w:t>ngược lại nếu loại chứng từ N, thì tăng số lượng vậ</w:t>
       </w:r>
       <w:r>
+        <w:rPr>
+          <w:rFonts w:ascii="Times New Roman" w:hAnsi="Times New Roman" w:cs="Times New Roman"/>
+          <w:sz w:val="28"/>
+          <w:szCs w:val="28"/>
+        </w:rPr>
         <w:t>t tư trên cây</w:t>
       </w:r>
     </w:p>
     <w:p>
       <w:pPr>
         <w:ind w:left="1440" w:firstLine="720"/>
-      </w:pPr>
-      <w:r>
+        <w:rPr>
+          <w:rFonts w:ascii="Times New Roman" w:hAnsi="Times New Roman" w:cs="Times New Roman"/>
+          <w:sz w:val="28"/>
+          <w:szCs w:val="28"/>
+        </w:rPr>
+      </w:pPr>
+      <w:r>
+        <w:rPr>
+          <w:rFonts w:ascii="Times New Roman" w:hAnsi="Times New Roman" w:cs="Times New Roman"/>
+          <w:sz w:val="28"/>
+          <w:szCs w:val="28"/>
+        </w:rPr>
         <w:t>3)</w:t>
       </w:r>
-      <w:bookmarkStart w:id="0" w:name="_GoBack"/>
-      <w:bookmarkEnd w:id="0"/>
-      <w:r>
+      <w:r>
+        <w:rPr>
+          <w:rFonts w:ascii="Times New Roman" w:hAnsi="Times New Roman" w:cs="Times New Roman"/>
+          <w:sz w:val="28"/>
+          <w:szCs w:val="28"/>
+        </w:rPr>
         <w:t>Ghi cây Tìm kiếm lại vào tệp VatTu.txt;</w:t>
       </w:r>
     </w:p>
     <w:p>
       <w:pPr>
         <w:ind w:firstLine="720"/>
-      </w:pPr>
-      <w:r>
+        <w:rPr>
+          <w:rFonts w:ascii="Times New Roman" w:hAnsi="Times New Roman" w:cs="Times New Roman"/>
+          <w:sz w:val="28"/>
+          <w:szCs w:val="28"/>
+        </w:rPr>
+      </w:pPr>
+      <w:r>
+        <w:rPr>
+          <w:rFonts w:ascii="Times New Roman" w:hAnsi="Times New Roman" w:cs="Times New Roman"/>
+          <w:sz w:val="28"/>
+          <w:szCs w:val="28"/>
+        </w:rPr>
         <w:tab/>
         <w:t>hd.taoDanhSach(manv);</w:t>
       </w:r>
@@ -1409,6 +2481,11 @@
     <w:p>
       <w:pPr>
         <w:ind w:firstLine="720"/>
+        <w:rPr>
+          <w:rFonts w:ascii="Times New Roman" w:hAnsi="Times New Roman" w:cs="Times New Roman"/>
+          <w:sz w:val="28"/>
+          <w:szCs w:val="28"/>
+        </w:rPr>
       </w:pPr>
     </w:p>
     <w:sectPr>
@@ -1911,6 +2988,7 @@
   <w:style w:type="paragraph" w:default="1" w:styleId="Normal">
     <w:name w:val="Normal"/>
     <w:qFormat/>
+    <w:rsid w:val="0028684B"/>
   </w:style>
   <w:style w:type="character" w:default="1" w:styleId="DefaultParagraphFont">
     <w:name w:val="Default Paragraph Font"/>

</xml_diff>

<commit_message>
hoan thanh in thong ke
</commit_message>
<xml_diff>
--- a/PhanTichVaThietKe.docx
+++ b/PhanTichVaThietKe.docx
@@ -8,58 +8,35 @@
         <w:ind w:left="360"/>
         <w:rPr>
           <w:rFonts w:ascii="Times New Roman" w:hAnsi="Times New Roman" w:cs="Times New Roman"/>
-          <w:color w:val="FF0000"/>
-          <w:sz w:val="28"/>
-          <w:szCs w:val="28"/>
-        </w:rPr>
-      </w:pPr>
-      <w:r>
-        <w:rPr>
-          <w:rFonts w:ascii="Times New Roman" w:hAnsi="Times New Roman" w:cs="Times New Roman"/>
-          <w:color w:val="FF0000"/>
-          <w:sz w:val="28"/>
-          <w:szCs w:val="28"/>
-        </w:rPr>
-        <w:t xml:space="preserve">Cau f/ In hóa </w:t>
+          <w:sz w:val="28"/>
+          <w:szCs w:val="28"/>
+        </w:rPr>
+      </w:pPr>
+      <w:r>
+        <w:rPr>
+          <w:rFonts w:ascii="Times New Roman" w:hAnsi="Times New Roman" w:cs="Times New Roman"/>
+          <w:sz w:val="28"/>
+          <w:szCs w:val="28"/>
+        </w:rPr>
+        <w:t xml:space="preserve">g/ Thống kê các hóa đơn trong 1 khoảng thời gian: nhập vào 2 thời điểm từ </w:t>
       </w:r>
       <w:proofErr w:type="gramStart"/>
       <w:r>
         <w:rPr>
           <w:rFonts w:ascii="Times New Roman" w:hAnsi="Times New Roman" w:cs="Times New Roman"/>
-          <w:color w:val="FF0000"/>
-          <w:sz w:val="28"/>
-          <w:szCs w:val="28"/>
-        </w:rPr>
-        <w:t>đơn :</w:t>
+          <w:sz w:val="28"/>
+          <w:szCs w:val="28"/>
+        </w:rPr>
+        <w:t>ngày ,</w:t>
       </w:r>
       <w:proofErr w:type="gramEnd"/>
       <w:r>
         <w:rPr>
           <w:rFonts w:ascii="Times New Roman" w:hAnsi="Times New Roman" w:cs="Times New Roman"/>
-          <w:color w:val="FF0000"/>
-          <w:sz w:val="28"/>
-          <w:szCs w:val="28"/>
-        </w:rPr>
-        <w:t xml:space="preserve"> In hóa đơn dựa </w:t>
-      </w:r>
-      <w:r>
-        <w:rPr>
-          <w:rFonts w:ascii="Times New Roman" w:hAnsi="Times New Roman" w:cs="Times New Roman"/>
-          <w:b/>
-          <w:color w:val="FF0000"/>
-          <w:sz w:val="28"/>
-          <w:szCs w:val="28"/>
-        </w:rPr>
-        <w:t>vào số hóa đơn</w:t>
-      </w:r>
-      <w:r>
-        <w:rPr>
-          <w:rFonts w:ascii="Times New Roman" w:hAnsi="Times New Roman" w:cs="Times New Roman"/>
-          <w:color w:val="FF0000"/>
-          <w:sz w:val="28"/>
-          <w:szCs w:val="28"/>
-        </w:rPr>
-        <w:t xml:space="preserve"> do ta nhập vào. Kết xuất:</w:t>
+          <w:sz w:val="28"/>
+          <w:szCs w:val="28"/>
+        </w:rPr>
+        <w:t xml:space="preserve"> đến ngày, chương trình sẽ in ra các hóa đơn được lập trong khoảng thời gian như trên. Kết xuất:</w:t>
       </w:r>
     </w:p>
     <w:p>
@@ -68,150 +45,27 @@
         <w:ind w:left="360"/>
         <w:rPr>
           <w:rFonts w:ascii="Times New Roman" w:hAnsi="Times New Roman" w:cs="Times New Roman"/>
-          <w:b/>
-          <w:color w:val="70AD47" w:themeColor="accent6"/>
-          <w:sz w:val="28"/>
-          <w:szCs w:val="28"/>
-        </w:rPr>
-      </w:pPr>
-      <w:proofErr w:type="gramStart"/>
-      <w:r>
-        <w:rPr>
-          <w:rFonts w:ascii="Times New Roman" w:hAnsi="Times New Roman" w:cs="Times New Roman"/>
-          <w:sz w:val="28"/>
-          <w:szCs w:val="28"/>
-        </w:rPr>
-        <w:t>Ngay ,</w:t>
-      </w:r>
-      <w:proofErr w:type="gramEnd"/>
-      <w:r>
-        <w:rPr>
-          <w:rFonts w:ascii="Times New Roman" w:hAnsi="Times New Roman" w:cs="Times New Roman"/>
-          <w:sz w:val="28"/>
-          <w:szCs w:val="28"/>
-        </w:rPr>
-        <w:t xml:space="preserve"> </w:t>
-      </w:r>
-      <w:r>
-        <w:rPr>
-          <w:rFonts w:ascii="Times New Roman" w:hAnsi="Times New Roman" w:cs="Times New Roman"/>
-          <w:b/>
-          <w:sz w:val="28"/>
-          <w:szCs w:val="28"/>
-        </w:rPr>
-        <w:t>Ho ten</w:t>
-      </w:r>
-      <w:r>
-        <w:rPr>
-          <w:rFonts w:ascii="Times New Roman" w:hAnsi="Times New Roman" w:cs="Times New Roman"/>
-          <w:sz w:val="28"/>
-          <w:szCs w:val="28"/>
-        </w:rPr>
-        <w:t xml:space="preserve"> , </w:t>
-      </w:r>
-      <w:proofErr w:type="spellStart"/>
-      <w:r>
-        <w:rPr>
-          <w:rFonts w:ascii="Times New Roman" w:hAnsi="Times New Roman" w:cs="Times New Roman"/>
-          <w:sz w:val="28"/>
-          <w:szCs w:val="28"/>
-        </w:rPr>
-        <w:t>Loai</w:t>
-      </w:r>
-      <w:proofErr w:type="spellEnd"/>
-      <w:r>
-        <w:rPr>
-          <w:rFonts w:ascii="Times New Roman" w:hAnsi="Times New Roman" w:cs="Times New Roman"/>
-          <w:sz w:val="28"/>
-          <w:szCs w:val="28"/>
-        </w:rPr>
-        <w:t xml:space="preserve"> , </w:t>
-      </w:r>
-      <w:proofErr w:type="spellStart"/>
-      <w:r>
-        <w:rPr>
-          <w:rFonts w:ascii="Times New Roman" w:hAnsi="Times New Roman" w:cs="Times New Roman"/>
-          <w:b/>
-          <w:color w:val="5B9BD5" w:themeColor="accent1"/>
-          <w:sz w:val="28"/>
-          <w:szCs w:val="28"/>
-        </w:rPr>
-        <w:t>tenvt</w:t>
-      </w:r>
-      <w:proofErr w:type="spellEnd"/>
-      <w:r>
-        <w:rPr>
-          <w:rFonts w:ascii="Times New Roman" w:hAnsi="Times New Roman" w:cs="Times New Roman"/>
-          <w:color w:val="5B9BD5" w:themeColor="accent1"/>
-          <w:sz w:val="28"/>
-          <w:szCs w:val="28"/>
-        </w:rPr>
-        <w:t xml:space="preserve"> </w:t>
-      </w:r>
-      <w:r>
-        <w:rPr>
-          <w:rFonts w:ascii="Times New Roman" w:hAnsi="Times New Roman" w:cs="Times New Roman"/>
-          <w:sz w:val="28"/>
-          <w:szCs w:val="28"/>
-        </w:rPr>
-        <w:t xml:space="preserve">, </w:t>
-      </w:r>
-      <w:proofErr w:type="spellStart"/>
-      <w:r>
-        <w:rPr>
-          <w:rFonts w:ascii="Times New Roman" w:hAnsi="Times New Roman" w:cs="Times New Roman"/>
-          <w:b/>
-          <w:color w:val="70AD47" w:themeColor="accent6"/>
-          <w:sz w:val="28"/>
-          <w:szCs w:val="28"/>
-        </w:rPr>
-        <w:t>soluong</w:t>
-      </w:r>
-      <w:proofErr w:type="spellEnd"/>
-      <w:r>
-        <w:rPr>
-          <w:rFonts w:ascii="Times New Roman" w:hAnsi="Times New Roman" w:cs="Times New Roman"/>
-          <w:b/>
-          <w:color w:val="70AD47" w:themeColor="accent6"/>
-          <w:sz w:val="28"/>
-          <w:szCs w:val="28"/>
-        </w:rPr>
-        <w:t xml:space="preserve">, </w:t>
-      </w:r>
-      <w:proofErr w:type="spellStart"/>
-      <w:r>
-        <w:rPr>
-          <w:rFonts w:ascii="Times New Roman" w:hAnsi="Times New Roman" w:cs="Times New Roman"/>
-          <w:b/>
-          <w:color w:val="70AD47" w:themeColor="accent6"/>
-          <w:sz w:val="28"/>
-          <w:szCs w:val="28"/>
-        </w:rPr>
-        <w:t>dongia</w:t>
-      </w:r>
-      <w:proofErr w:type="spellEnd"/>
-      <w:r>
-        <w:rPr>
-          <w:rFonts w:ascii="Times New Roman" w:hAnsi="Times New Roman" w:cs="Times New Roman"/>
-          <w:b/>
-          <w:color w:val="70AD47" w:themeColor="accent6"/>
-          <w:sz w:val="28"/>
-          <w:szCs w:val="28"/>
-        </w:rPr>
-        <w:t xml:space="preserve"> , </w:t>
-      </w:r>
-      <w:proofErr w:type="spellStart"/>
-      <w:r>
-        <w:rPr>
-          <w:rFonts w:ascii="Times New Roman" w:hAnsi="Times New Roman" w:cs="Times New Roman"/>
-          <w:b/>
-          <w:color w:val="70AD47" w:themeColor="accent6"/>
-          <w:sz w:val="28"/>
-          <w:szCs w:val="28"/>
-        </w:rPr>
-        <w:t>trigia</w:t>
-      </w:r>
-      <w:proofErr w:type="spellEnd"/>
+          <w:sz w:val="28"/>
+          <w:szCs w:val="28"/>
+        </w:rPr>
+      </w:pPr>
+      <w:r>
+        <w:rPr>
+          <w:rFonts w:ascii="Times New Roman" w:hAnsi="Times New Roman" w:cs="Times New Roman"/>
+          <w:sz w:val="28"/>
+          <w:szCs w:val="28"/>
+        </w:rPr>
+        <w:tab/>
+      </w:r>
+      <w:r>
+        <w:rPr>
+          <w:rFonts w:ascii="Times New Roman" w:hAnsi="Times New Roman" w:cs="Times New Roman"/>
+          <w:sz w:val="28"/>
+          <w:szCs w:val="28"/>
+        </w:rPr>
+        <w:tab/>
+        <w:t>BẢNG LIỆT KÊ CÁC HÓA ĐƠN TRONG KHOẢNG THỜI GIAN</w:t>
+      </w:r>
     </w:p>
     <w:p>
       <w:pPr>
@@ -229,6 +83,347 @@
           <w:sz w:val="28"/>
           <w:szCs w:val="28"/>
         </w:rPr>
+        <w:tab/>
+      </w:r>
+      <w:r>
+        <w:rPr>
+          <w:rFonts w:ascii="Times New Roman" w:hAnsi="Times New Roman" w:cs="Times New Roman"/>
+          <w:sz w:val="28"/>
+          <w:szCs w:val="28"/>
+        </w:rPr>
+        <w:tab/>
+      </w:r>
+      <w:r>
+        <w:rPr>
+          <w:rFonts w:ascii="Times New Roman" w:hAnsi="Times New Roman" w:cs="Times New Roman"/>
+          <w:sz w:val="28"/>
+          <w:szCs w:val="28"/>
+        </w:rPr>
+        <w:tab/>
+        <w:t xml:space="preserve">Từ </w:t>
+      </w:r>
+      <w:proofErr w:type="gramStart"/>
+      <w:r>
+        <w:rPr>
+          <w:rFonts w:ascii="Times New Roman" w:hAnsi="Times New Roman" w:cs="Times New Roman"/>
+          <w:sz w:val="28"/>
+          <w:szCs w:val="28"/>
+        </w:rPr>
+        <w:t>ngày :</w:t>
+      </w:r>
+      <w:proofErr w:type="gramEnd"/>
+      <w:r>
+        <w:rPr>
+          <w:rFonts w:ascii="Times New Roman" w:hAnsi="Times New Roman" w:cs="Times New Roman"/>
+          <w:sz w:val="28"/>
+          <w:szCs w:val="28"/>
+        </w:rPr>
+        <w:t xml:space="preserve"> ##/##/####   Đến ngày : ##/##/####</w:t>
+      </w:r>
+    </w:p>
+    <w:p>
+      <w:pPr>
+        <w:spacing w:before="120"/>
+        <w:ind w:left="360"/>
+        <w:rPr>
+          <w:rFonts w:ascii="Times New Roman" w:hAnsi="Times New Roman" w:cs="Times New Roman"/>
+          <w:sz w:val="28"/>
+          <w:szCs w:val="28"/>
+        </w:rPr>
+      </w:pPr>
+      <w:r>
+        <w:rPr>
+          <w:rFonts w:ascii="Times New Roman" w:hAnsi="Times New Roman" w:cs="Times New Roman"/>
+          <w:sz w:val="28"/>
+          <w:szCs w:val="28"/>
+        </w:rPr>
+        <w:t xml:space="preserve">    Số HĐ</w:t>
+      </w:r>
+      <w:r>
+        <w:rPr>
+          <w:rFonts w:ascii="Times New Roman" w:hAnsi="Times New Roman" w:cs="Times New Roman"/>
+          <w:sz w:val="28"/>
+          <w:szCs w:val="28"/>
+        </w:rPr>
+        <w:tab/>
+      </w:r>
+      <w:r>
+        <w:rPr>
+          <w:rFonts w:ascii="Times New Roman" w:hAnsi="Times New Roman" w:cs="Times New Roman"/>
+          <w:sz w:val="28"/>
+          <w:szCs w:val="28"/>
+        </w:rPr>
+        <w:tab/>
+        <w:t>Ngày lập     Loại HĐ</w:t>
+      </w:r>
+      <w:r>
+        <w:rPr>
+          <w:rFonts w:ascii="Times New Roman" w:hAnsi="Times New Roman" w:cs="Times New Roman"/>
+          <w:sz w:val="28"/>
+          <w:szCs w:val="28"/>
+        </w:rPr>
+        <w:tab/>
+        <w:t>Họ tên NV lập</w:t>
+      </w:r>
+      <w:r>
+        <w:rPr>
+          <w:rFonts w:ascii="Times New Roman" w:hAnsi="Times New Roman" w:cs="Times New Roman"/>
+          <w:sz w:val="28"/>
+          <w:szCs w:val="28"/>
+        </w:rPr>
+        <w:tab/>
+        <w:t>Trị giá</w:t>
+      </w:r>
+      <w:bookmarkStart w:id="0" w:name="_GoBack"/>
+      <w:bookmarkEnd w:id="0"/>
+      <w:r>
+        <w:rPr>
+          <w:rFonts w:ascii="Times New Roman" w:hAnsi="Times New Roman" w:cs="Times New Roman"/>
+          <w:sz w:val="28"/>
+          <w:szCs w:val="28"/>
+        </w:rPr>
+        <w:t xml:space="preserve"> hóa đơn</w:t>
+      </w:r>
+    </w:p>
+    <w:p>
+      <w:pPr>
+        <w:spacing w:before="120"/>
+        <w:ind w:left="360"/>
+        <w:rPr>
+          <w:rFonts w:ascii="Times New Roman" w:hAnsi="Times New Roman" w:cs="Times New Roman"/>
+          <w:color w:val="FF0000"/>
+          <w:sz w:val="28"/>
+          <w:szCs w:val="28"/>
+        </w:rPr>
+      </w:pPr>
+    </w:p>
+    <w:p>
+      <w:pPr>
+        <w:spacing w:before="120"/>
+        <w:ind w:left="360"/>
+        <w:rPr>
+          <w:rFonts w:ascii="Times New Roman" w:hAnsi="Times New Roman" w:cs="Times New Roman"/>
+          <w:color w:val="FF0000"/>
+          <w:sz w:val="28"/>
+          <w:szCs w:val="28"/>
+        </w:rPr>
+      </w:pPr>
+      <w:r>
+        <w:rPr>
+          <w:rFonts w:ascii="Times New Roman" w:hAnsi="Times New Roman" w:cs="Times New Roman"/>
+          <w:color w:val="FF0000"/>
+          <w:sz w:val="28"/>
+          <w:szCs w:val="28"/>
+        </w:rPr>
+        <w:t xml:space="preserve">Cau f/ In hóa </w:t>
+      </w:r>
+      <w:proofErr w:type="gramStart"/>
+      <w:r>
+        <w:rPr>
+          <w:rFonts w:ascii="Times New Roman" w:hAnsi="Times New Roman" w:cs="Times New Roman"/>
+          <w:color w:val="FF0000"/>
+          <w:sz w:val="28"/>
+          <w:szCs w:val="28"/>
+        </w:rPr>
+        <w:t>đơn :</w:t>
+      </w:r>
+      <w:proofErr w:type="gramEnd"/>
+      <w:r>
+        <w:rPr>
+          <w:rFonts w:ascii="Times New Roman" w:hAnsi="Times New Roman" w:cs="Times New Roman"/>
+          <w:color w:val="FF0000"/>
+          <w:sz w:val="28"/>
+          <w:szCs w:val="28"/>
+        </w:rPr>
+        <w:t xml:space="preserve"> In hóa đơn dựa </w:t>
+      </w:r>
+      <w:r>
+        <w:rPr>
+          <w:rFonts w:ascii="Times New Roman" w:hAnsi="Times New Roman" w:cs="Times New Roman"/>
+          <w:b/>
+          <w:color w:val="FF0000"/>
+          <w:sz w:val="28"/>
+          <w:szCs w:val="28"/>
+        </w:rPr>
+        <w:t>vào số hóa đơn</w:t>
+      </w:r>
+      <w:r>
+        <w:rPr>
+          <w:rFonts w:ascii="Times New Roman" w:hAnsi="Times New Roman" w:cs="Times New Roman"/>
+          <w:color w:val="FF0000"/>
+          <w:sz w:val="28"/>
+          <w:szCs w:val="28"/>
+        </w:rPr>
+        <w:t xml:space="preserve"> do ta nhập vào. Kết xuất:</w:t>
+      </w:r>
+    </w:p>
+    <w:p>
+      <w:pPr>
+        <w:spacing w:before="120"/>
+        <w:ind w:left="360"/>
+        <w:rPr>
+          <w:rFonts w:ascii="Times New Roman" w:hAnsi="Times New Roman" w:cs="Times New Roman"/>
+          <w:b/>
+          <w:color w:val="70AD47" w:themeColor="accent6"/>
+          <w:sz w:val="28"/>
+          <w:szCs w:val="28"/>
+        </w:rPr>
+      </w:pPr>
+      <w:proofErr w:type="gramStart"/>
+      <w:r>
+        <w:rPr>
+          <w:rFonts w:ascii="Times New Roman" w:hAnsi="Times New Roman" w:cs="Times New Roman"/>
+          <w:sz w:val="28"/>
+          <w:szCs w:val="28"/>
+        </w:rPr>
+        <w:t>Ngay ,</w:t>
+      </w:r>
+      <w:proofErr w:type="gramEnd"/>
+      <w:r>
+        <w:rPr>
+          <w:rFonts w:ascii="Times New Roman" w:hAnsi="Times New Roman" w:cs="Times New Roman"/>
+          <w:sz w:val="28"/>
+          <w:szCs w:val="28"/>
+        </w:rPr>
+        <w:t xml:space="preserve"> </w:t>
+      </w:r>
+      <w:r>
+        <w:rPr>
+          <w:rFonts w:ascii="Times New Roman" w:hAnsi="Times New Roman" w:cs="Times New Roman"/>
+          <w:b/>
+          <w:sz w:val="28"/>
+          <w:szCs w:val="28"/>
+        </w:rPr>
+        <w:t>Ho ten</w:t>
+      </w:r>
+      <w:r>
+        <w:rPr>
+          <w:rFonts w:ascii="Times New Roman" w:hAnsi="Times New Roman" w:cs="Times New Roman"/>
+          <w:sz w:val="28"/>
+          <w:szCs w:val="28"/>
+        </w:rPr>
+        <w:t xml:space="preserve"> , </w:t>
+      </w:r>
+      <w:proofErr w:type="spellStart"/>
+      <w:r>
+        <w:rPr>
+          <w:rFonts w:ascii="Times New Roman" w:hAnsi="Times New Roman" w:cs="Times New Roman"/>
+          <w:sz w:val="28"/>
+          <w:szCs w:val="28"/>
+        </w:rPr>
+        <w:t>Loai</w:t>
+      </w:r>
+      <w:proofErr w:type="spellEnd"/>
+      <w:r>
+        <w:rPr>
+          <w:rFonts w:ascii="Times New Roman" w:hAnsi="Times New Roman" w:cs="Times New Roman"/>
+          <w:sz w:val="28"/>
+          <w:szCs w:val="28"/>
+        </w:rPr>
+        <w:t xml:space="preserve"> , </w:t>
+      </w:r>
+      <w:proofErr w:type="spellStart"/>
+      <w:r>
+        <w:rPr>
+          <w:rFonts w:ascii="Times New Roman" w:hAnsi="Times New Roman" w:cs="Times New Roman"/>
+          <w:b/>
+          <w:color w:val="5B9BD5" w:themeColor="accent1"/>
+          <w:sz w:val="28"/>
+          <w:szCs w:val="28"/>
+        </w:rPr>
+        <w:t>tenvt</w:t>
+      </w:r>
+      <w:proofErr w:type="spellEnd"/>
+      <w:r>
+        <w:rPr>
+          <w:rFonts w:ascii="Times New Roman" w:hAnsi="Times New Roman" w:cs="Times New Roman"/>
+          <w:color w:val="5B9BD5" w:themeColor="accent1"/>
+          <w:sz w:val="28"/>
+          <w:szCs w:val="28"/>
+        </w:rPr>
+        <w:t xml:space="preserve"> </w:t>
+      </w:r>
+      <w:r>
+        <w:rPr>
+          <w:rFonts w:ascii="Times New Roman" w:hAnsi="Times New Roman" w:cs="Times New Roman"/>
+          <w:sz w:val="28"/>
+          <w:szCs w:val="28"/>
+        </w:rPr>
+        <w:t xml:space="preserve">, </w:t>
+      </w:r>
+      <w:proofErr w:type="spellStart"/>
+      <w:r>
+        <w:rPr>
+          <w:rFonts w:ascii="Times New Roman" w:hAnsi="Times New Roman" w:cs="Times New Roman"/>
+          <w:b/>
+          <w:color w:val="70AD47" w:themeColor="accent6"/>
+          <w:sz w:val="28"/>
+          <w:szCs w:val="28"/>
+        </w:rPr>
+        <w:t>soluong</w:t>
+      </w:r>
+      <w:proofErr w:type="spellEnd"/>
+      <w:r>
+        <w:rPr>
+          <w:rFonts w:ascii="Times New Roman" w:hAnsi="Times New Roman" w:cs="Times New Roman"/>
+          <w:b/>
+          <w:color w:val="70AD47" w:themeColor="accent6"/>
+          <w:sz w:val="28"/>
+          <w:szCs w:val="28"/>
+        </w:rPr>
+        <w:t xml:space="preserve">, </w:t>
+      </w:r>
+      <w:proofErr w:type="spellStart"/>
+      <w:r>
+        <w:rPr>
+          <w:rFonts w:ascii="Times New Roman" w:hAnsi="Times New Roman" w:cs="Times New Roman"/>
+          <w:b/>
+          <w:color w:val="70AD47" w:themeColor="accent6"/>
+          <w:sz w:val="28"/>
+          <w:szCs w:val="28"/>
+        </w:rPr>
+        <w:t>dongia</w:t>
+      </w:r>
+      <w:proofErr w:type="spellEnd"/>
+      <w:r>
+        <w:rPr>
+          <w:rFonts w:ascii="Times New Roman" w:hAnsi="Times New Roman" w:cs="Times New Roman"/>
+          <w:b/>
+          <w:color w:val="70AD47" w:themeColor="accent6"/>
+          <w:sz w:val="28"/>
+          <w:szCs w:val="28"/>
+        </w:rPr>
+        <w:t xml:space="preserve"> , </w:t>
+      </w:r>
+      <w:proofErr w:type="spellStart"/>
+      <w:r>
+        <w:rPr>
+          <w:rFonts w:ascii="Times New Roman" w:hAnsi="Times New Roman" w:cs="Times New Roman"/>
+          <w:b/>
+          <w:color w:val="70AD47" w:themeColor="accent6"/>
+          <w:sz w:val="28"/>
+          <w:szCs w:val="28"/>
+        </w:rPr>
+        <w:t>trigia</w:t>
+      </w:r>
+      <w:proofErr w:type="spellEnd"/>
+    </w:p>
+    <w:p>
+      <w:pPr>
+        <w:spacing w:before="120"/>
+        <w:ind w:left="360"/>
+        <w:rPr>
+          <w:rFonts w:ascii="Times New Roman" w:hAnsi="Times New Roman" w:cs="Times New Roman"/>
+          <w:sz w:val="28"/>
+          <w:szCs w:val="28"/>
+        </w:rPr>
+      </w:pPr>
+      <w:r>
+        <w:rPr>
+          <w:rFonts w:ascii="Times New Roman" w:hAnsi="Times New Roman" w:cs="Times New Roman"/>
+          <w:sz w:val="28"/>
+          <w:szCs w:val="28"/>
+        </w:rPr>
         <w:t xml:space="preserve">Tong tri gia </w:t>
       </w:r>
       <w:proofErr w:type="gramStart"/>
@@ -273,35 +468,16 @@
           <w:sz w:val="28"/>
           <w:szCs w:val="28"/>
         </w:rPr>
-        <w:t xml:space="preserve"> </w:t>
-      </w:r>
-      <w:bookmarkStart w:id="0" w:name="_GoBack"/>
-      <w:r>
-        <w:rPr>
-          <w:rFonts w:ascii="Times New Roman" w:hAnsi="Times New Roman" w:cs="Times New Roman"/>
-          <w:sz w:val="28"/>
-          <w:szCs w:val="28"/>
-        </w:rPr>
-        <w:t xml:space="preserve">Đọc file </w:t>
-      </w:r>
-      <w:r>
-        <w:rPr>
-          <w:rFonts w:ascii="Times New Roman" w:hAnsi="Times New Roman" w:cs="Times New Roman"/>
-          <w:b/>
-          <w:sz w:val="28"/>
-          <w:szCs w:val="28"/>
-        </w:rPr>
-        <w:t>HoaDon.</w:t>
-      </w:r>
-      <w:bookmarkEnd w:id="0"/>
-      <w:r>
-        <w:rPr>
-          <w:rFonts w:ascii="Times New Roman" w:hAnsi="Times New Roman" w:cs="Times New Roman"/>
-          <w:b/>
-          <w:sz w:val="28"/>
-          <w:szCs w:val="28"/>
-        </w:rPr>
-        <w:t>txt</w:t>
+        <w:t xml:space="preserve"> Đọc file </w:t>
+      </w:r>
+      <w:r>
+        <w:rPr>
+          <w:rFonts w:ascii="Times New Roman" w:hAnsi="Times New Roman" w:cs="Times New Roman"/>
+          <w:b/>
+          <w:sz w:val="28"/>
+          <w:szCs w:val="28"/>
+        </w:rPr>
+        <w:t>HoaDon.txt</w:t>
       </w:r>
       <w:r>
         <w:rPr>
@@ -1000,6 +1176,7 @@
           <w:sz w:val="28"/>
           <w:szCs w:val="28"/>
         </w:rPr>
+        <w:lastRenderedPageBreak/>
         <w:tab/>
         <w:t xml:space="preserve">Có mã vật tư, số lượng, đơn giá, trị giá= (số lượng * đơn </w:t>
       </w:r>
@@ -1033,17 +1210,7 @@
           <w:sz w:val="28"/>
           <w:szCs w:val="28"/>
         </w:rPr>
-        <w:t>(số lượng * đơn giá)</w:t>
-      </w:r>
-      <w:r>
-        <w:rPr>
-          <w:rFonts w:ascii="Times New Roman" w:hAnsi="Times New Roman" w:cs="Times New Roman"/>
-          <w:b/>
-          <w:color w:val="1F4E79" w:themeColor="accent1" w:themeShade="80"/>
-          <w:sz w:val="28"/>
-          <w:szCs w:val="28"/>
-        </w:rPr>
-        <w:t>*vat;</w:t>
+        <w:t>(số lượng * đơn giá)*vat;</w:t>
       </w:r>
     </w:p>
     <w:p>
@@ -1216,7 +1383,6 @@
           <w:sz w:val="28"/>
           <w:szCs w:val="28"/>
         </w:rPr>
-        <w:lastRenderedPageBreak/>
         <w:t>Ngày</w:t>
       </w:r>
       <w:r>
@@ -2381,6 +2547,7 @@
           <w:sz w:val="28"/>
           <w:szCs w:val="28"/>
         </w:rPr>
+        <w:lastRenderedPageBreak/>
         <w:t>HD01, 04, 45, 800</w:t>
       </w:r>
     </w:p>
@@ -2823,7 +2990,6 @@
           <w:sz w:val="28"/>
           <w:szCs w:val="28"/>
         </w:rPr>
-        <w:lastRenderedPageBreak/>
         <w:t>đọc tệp, nạp lên cây tìm;</w:t>
       </w:r>
     </w:p>

</xml_diff>